<commit_message>
Commit de départ, début chatre graphique
</commit_message>
<xml_diff>
--- a/Documents/idées.docx
+++ b/Documents/idées.docx
@@ -4,18 +4,17 @@
   <w:body>
     <w:sdt>
       <w:sdtPr>
+        <w:rPr>
+          <w:rFonts w:eastAsiaTheme="minorHAnsi"/>
+          <w:lang w:eastAsia="en-US"/>
+        </w:rPr>
         <w:id w:val="-767925437"/>
         <w:docPartObj>
           <w:docPartGallery w:val="Cover Pages"/>
           <w:docPartUnique/>
         </w:docPartObj>
       </w:sdtPr>
-      <w:sdtEndPr>
-        <w:rPr>
-          <w:rFonts w:eastAsiaTheme="minorHAnsi"/>
-          <w:lang w:eastAsia="en-US"/>
-        </w:rPr>
-      </w:sdtEndPr>
+      <w:sdtEndPr/>
       <w:sdtContent>
         <w:p>
           <w:pPr>
@@ -154,6 +153,7 @@
                                       <w:calendar w:val="gregorian"/>
                                     </w:date>
                                   </w:sdtPr>
+                                  <w:sdtEndPr/>
                                   <w:sdtContent>
                                     <w:p>
                                       <w:pPr>
@@ -3466,6 +3466,7 @@
                                 <w:calendar w:val="gregorian"/>
                               </w:date>
                             </w:sdtPr>
+                            <w:sdtEndPr/>
                             <w:sdtContent>
                               <w:p>
                                 <w:pPr>
@@ -3690,17 +3691,16 @@
                                     <w:dataBinding w:prefixMappings="xmlns:ns0='http://purl.org/dc/elements/1.1/' xmlns:ns1='http://schemas.openxmlformats.org/package/2006/metadata/core-properties' " w:xpath="/ns1:coreProperties[1]/ns0:creator[1]" w:storeItemID="{6C3C8BC8-F283-45AE-878A-BAB7291924A1}"/>
                                     <w:text/>
                                   </w:sdtPr>
+                                  <w:sdtEndPr/>
                                   <w:sdtContent>
-                                    <w:proofErr w:type="gramStart"/>
                                     <w:r>
                                       <w:rPr>
                                         <w:color w:val="5B9BD5" w:themeColor="accent1"/>
                                         <w:sz w:val="26"/>
                                         <w:szCs w:val="26"/>
                                       </w:rPr>
-                                      <w:t>etuinfo</w:t>
+                                      <w:t>Duval Jérémy, Garcia Alexis</w:t>
                                     </w:r>
-                                    <w:proofErr w:type="gramEnd"/>
                                   </w:sdtContent>
                                 </w:sdt>
                               </w:p>
@@ -3724,10 +3724,10 @@
                                     <w:alias w:val="Société"/>
                                     <w:tag w:val=""/>
                                     <w:id w:val="1558814826"/>
-                                    <w:showingPlcHdr/>
                                     <w:dataBinding w:prefixMappings="xmlns:ns0='http://schemas.openxmlformats.org/officeDocument/2006/extended-properties' " w:xpath="/ns0:Properties[1]/ns0:Company[1]" w:storeItemID="{6668398D-A668-4E3E-A5EB-62B293D839F1}"/>
                                     <w:text/>
                                   </w:sdtPr>
+                                  <w:sdtEndPr/>
                                   <w:sdtContent>
                                     <w:r>
                                       <w:rPr>
@@ -3736,7 +3736,7 @@
                                         <w:sz w:val="20"/>
                                         <w:szCs w:val="20"/>
                                       </w:rPr>
-                                      <w:t>[nom de la société]</w:t>
+                                      <w:t>IUT Lyon 1</w:t>
                                     </w:r>
                                   </w:sdtContent>
                                 </w:sdt>
@@ -3792,17 +3792,16 @@
                               <w:dataBinding w:prefixMappings="xmlns:ns0='http://purl.org/dc/elements/1.1/' xmlns:ns1='http://schemas.openxmlformats.org/package/2006/metadata/core-properties' " w:xpath="/ns1:coreProperties[1]/ns0:creator[1]" w:storeItemID="{6C3C8BC8-F283-45AE-878A-BAB7291924A1}"/>
                               <w:text/>
                             </w:sdtPr>
+                            <w:sdtEndPr/>
                             <w:sdtContent>
-                              <w:proofErr w:type="gramStart"/>
                               <w:r>
                                 <w:rPr>
                                   <w:color w:val="5B9BD5" w:themeColor="accent1"/>
                                   <w:sz w:val="26"/>
                                   <w:szCs w:val="26"/>
                                 </w:rPr>
-                                <w:t>etuinfo</w:t>
+                                <w:t>Duval Jérémy, Garcia Alexis</w:t>
                               </w:r>
-                              <w:proofErr w:type="gramEnd"/>
                             </w:sdtContent>
                           </w:sdt>
                         </w:p>
@@ -3826,10 +3825,10 @@
                               <w:alias w:val="Société"/>
                               <w:tag w:val=""/>
                               <w:id w:val="1558814826"/>
-                              <w:showingPlcHdr/>
                               <w:dataBinding w:prefixMappings="xmlns:ns0='http://schemas.openxmlformats.org/officeDocument/2006/extended-properties' " w:xpath="/ns0:Properties[1]/ns0:Company[1]" w:storeItemID="{6668398D-A668-4E3E-A5EB-62B293D839F1}"/>
                               <w:text/>
                             </w:sdtPr>
+                            <w:sdtEndPr/>
                             <w:sdtContent>
                               <w:r>
                                 <w:rPr>
@@ -3838,7 +3837,7 @@
                                   <w:sz w:val="20"/>
                                   <w:szCs w:val="20"/>
                                 </w:rPr>
-                                <w:t>[nom de la société]</w:t>
+                                <w:t>IUT Lyon 1</w:t>
                               </w:r>
                             </w:sdtContent>
                           </w:sdt>
@@ -3946,6 +3945,7 @@
                                     <w:dataBinding w:prefixMappings="xmlns:ns0='http://purl.org/dc/elements/1.1/' xmlns:ns1='http://schemas.openxmlformats.org/package/2006/metadata/core-properties' " w:xpath="/ns1:coreProperties[1]/ns0:title[1]" w:storeItemID="{6C3C8BC8-F283-45AE-878A-BAB7291924A1}"/>
                                     <w:text/>
                                   </w:sdtPr>
+                                  <w:sdtEndPr/>
                                   <w:sdtContent>
                                     <w:r>
                                       <w:rPr>
@@ -3981,6 +3981,7 @@
                                     <w:dataBinding w:prefixMappings="xmlns:ns0='http://purl.org/dc/elements/1.1/' xmlns:ns1='http://schemas.openxmlformats.org/package/2006/metadata/core-properties' " w:xpath="/ns1:coreProperties[1]/ns0:subject[1]" w:storeItemID="{6C3C8BC8-F283-45AE-878A-BAB7291924A1}"/>
                                     <w:text/>
                                   </w:sdtPr>
+                                  <w:sdtEndPr/>
                                   <w:sdtContent>
                                     <w:r>
                                       <w:rPr>
@@ -4041,6 +4042,7 @@
                               <w:dataBinding w:prefixMappings="xmlns:ns0='http://purl.org/dc/elements/1.1/' xmlns:ns1='http://schemas.openxmlformats.org/package/2006/metadata/core-properties' " w:xpath="/ns1:coreProperties[1]/ns0:title[1]" w:storeItemID="{6C3C8BC8-F283-45AE-878A-BAB7291924A1}"/>
                               <w:text/>
                             </w:sdtPr>
+                            <w:sdtEndPr/>
                             <w:sdtContent>
                               <w:r>
                                 <w:rPr>
@@ -4076,6 +4078,7 @@
                               <w:dataBinding w:prefixMappings="xmlns:ns0='http://purl.org/dc/elements/1.1/' xmlns:ns1='http://schemas.openxmlformats.org/package/2006/metadata/core-properties' " w:xpath="/ns1:coreProperties[1]/ns0:subject[1]" w:storeItemID="{6C3C8BC8-F283-45AE-878A-BAB7291924A1}"/>
                               <w:text/>
                             </w:sdtPr>
+                            <w:sdtEndPr/>
                             <w:sdtContent>
                               <w:r>
                                 <w:rPr>
@@ -4104,31 +4107,368 @@
         </w:p>
       </w:sdtContent>
     </w:sdt>
+    <w:sdt>
+      <w:sdtPr>
+        <w:id w:val="-2047128433"/>
+        <w:docPartObj>
+          <w:docPartGallery w:val="Table of Contents"/>
+          <w:docPartUnique/>
+        </w:docPartObj>
+      </w:sdtPr>
+      <w:sdtEndPr>
+        <w:rPr>
+          <w:rFonts w:asciiTheme="minorHAnsi" w:eastAsiaTheme="minorHAnsi" w:hAnsiTheme="minorHAnsi" w:cstheme="minorBidi"/>
+          <w:b/>
+          <w:bCs/>
+          <w:color w:val="auto"/>
+          <w:sz w:val="22"/>
+          <w:szCs w:val="22"/>
+          <w:lang w:eastAsia="en-US"/>
+        </w:rPr>
+      </w:sdtEndPr>
+      <w:sdtContent>
+        <w:p>
+          <w:pPr>
+            <w:pStyle w:val="En-ttedetabledesmatires"/>
+          </w:pPr>
+          <w:r>
+            <w:t>Table des matières</w:t>
+          </w:r>
+        </w:p>
+        <w:p>
+          <w:pPr>
+            <w:pStyle w:val="TM1"/>
+            <w:tabs>
+              <w:tab w:val="right" w:leader="dot" w:pos="9062"/>
+            </w:tabs>
+            <w:rPr>
+              <w:noProof/>
+            </w:rPr>
+          </w:pPr>
+          <w:r>
+            <w:fldChar w:fldCharType="begin"/>
+          </w:r>
+          <w:r>
+            <w:instrText xml:space="preserve"> TOC \o "1-3" \h \z \u </w:instrText>
+          </w:r>
+          <w:r>
+            <w:fldChar w:fldCharType="separate"/>
+          </w:r>
+          <w:hyperlink w:anchor="_Toc436062079" w:history="1">
+            <w:r>
+              <w:rPr>
+                <w:rStyle w:val="Lienhypertexte"/>
+                <w:noProof/>
+              </w:rPr>
+              <w:t>Idée :</w:t>
+            </w:r>
+            <w:r>
+              <w:rPr>
+                <w:noProof/>
+                <w:webHidden/>
+              </w:rPr>
+              <w:tab/>
+            </w:r>
+            <w:r>
+              <w:rPr>
+                <w:noProof/>
+                <w:webHidden/>
+              </w:rPr>
+              <w:fldChar w:fldCharType="begin"/>
+            </w:r>
+            <w:r>
+              <w:rPr>
+                <w:noProof/>
+                <w:webHidden/>
+              </w:rPr>
+              <w:instrText xml:space="preserve"> PAGEREF _Toc436062079 \h </w:instrText>
+            </w:r>
+            <w:r>
+              <w:rPr>
+                <w:noProof/>
+                <w:webHidden/>
+              </w:rPr>
+            </w:r>
+            <w:r>
+              <w:rPr>
+                <w:noProof/>
+                <w:webHidden/>
+              </w:rPr>
+              <w:fldChar w:fldCharType="separate"/>
+            </w:r>
+            <w:r>
+              <w:rPr>
+                <w:noProof/>
+                <w:webHidden/>
+              </w:rPr>
+              <w:t>2</w:t>
+            </w:r>
+            <w:r>
+              <w:rPr>
+                <w:noProof/>
+                <w:webHidden/>
+              </w:rPr>
+              <w:fldChar w:fldCharType="end"/>
+            </w:r>
+          </w:hyperlink>
+        </w:p>
+        <w:p>
+          <w:pPr>
+            <w:pStyle w:val="TM1"/>
+            <w:tabs>
+              <w:tab w:val="right" w:leader="dot" w:pos="9062"/>
+            </w:tabs>
+            <w:rPr>
+              <w:noProof/>
+            </w:rPr>
+          </w:pPr>
+          <w:hyperlink w:anchor="_Toc436062080" w:history="1">
+            <w:r>
+              <w:rPr>
+                <w:rStyle w:val="Lienhypertexte"/>
+                <w:noProof/>
+              </w:rPr>
+              <w:t>Chatre Graphique :</w:t>
+            </w:r>
+            <w:r>
+              <w:rPr>
+                <w:noProof/>
+                <w:webHidden/>
+              </w:rPr>
+              <w:tab/>
+            </w:r>
+            <w:r>
+              <w:rPr>
+                <w:noProof/>
+                <w:webHidden/>
+              </w:rPr>
+              <w:fldChar w:fldCharType="begin"/>
+            </w:r>
+            <w:r>
+              <w:rPr>
+                <w:noProof/>
+                <w:webHidden/>
+              </w:rPr>
+              <w:instrText xml:space="preserve"> PAGEREF _Toc436062080 \h </w:instrText>
+            </w:r>
+            <w:r>
+              <w:rPr>
+                <w:noProof/>
+                <w:webHidden/>
+              </w:rPr>
+            </w:r>
+            <w:r>
+              <w:rPr>
+                <w:noProof/>
+                <w:webHidden/>
+              </w:rPr>
+              <w:fldChar w:fldCharType="separate"/>
+            </w:r>
+            <w:r>
+              <w:rPr>
+                <w:noProof/>
+                <w:webHidden/>
+              </w:rPr>
+              <w:t>3</w:t>
+            </w:r>
+            <w:r>
+              <w:rPr>
+                <w:noProof/>
+                <w:webHidden/>
+              </w:rPr>
+              <w:fldChar w:fldCharType="end"/>
+            </w:r>
+          </w:hyperlink>
+        </w:p>
+        <w:p>
+          <w:r>
+            <w:rPr>
+              <w:b/>
+              <w:bCs/>
+            </w:rPr>
+            <w:fldChar w:fldCharType="end"/>
+          </w:r>
+        </w:p>
+      </w:sdtContent>
+    </w:sdt>
+    <w:p/>
     <w:p>
       <w:r>
+        <w:br w:type="page"/>
+      </w:r>
+    </w:p>
+    <w:p>
+      <w:pPr>
+        <w:pStyle w:val="Titre1"/>
+      </w:pPr>
+      <w:bookmarkStart w:id="0" w:name="_Toc436062079"/>
+      <w:r>
         <w:lastRenderedPageBreak/>
-        <w:t xml:space="preserve">-un article </w:t>
+        <w:t>Attention !!!</w:t>
       </w:r>
-      <w:proofErr w:type="spellStart"/>
+    </w:p>
+    <w:p>
       <w:r>
-        <w:t>avc</w:t>
+        <w:t>Valider le code !!!</w:t>
       </w:r>
-      <w:proofErr w:type="spellEnd"/>
+      <w:r>
+        <w:br w:type="page"/>
+      </w:r>
+    </w:p>
+    <w:p>
+      <w:pPr>
+        <w:pStyle w:val="Titre1"/>
+      </w:pPr>
+      <w:r>
+        <w:lastRenderedPageBreak/>
+        <w:t>Idée :</w:t>
+      </w:r>
+      <w:bookmarkEnd w:id="0"/>
+    </w:p>
+    <w:p>
+      <w:r>
+        <w:t>-un article av</w:t>
+      </w:r>
+      <w:r>
+        <w:t>e</w:t>
+      </w:r>
+      <w:r>
+        <w:t>c img « des mauvaises notes » deviens « des bonnes notes » quand on passe dessus.</w:t>
+      </w:r>
+    </w:p>
+    <w:p>
+      <w:r>
+        <w:t>-Accueil : galerie d’image</w:t>
+      </w:r>
+      <w:bookmarkStart w:id="1" w:name="_GoBack"/>
+      <w:bookmarkEnd w:id="1"/>
       <w:r>
         <w:t xml:space="preserve"> </w:t>
       </w:r>
-      <w:proofErr w:type="spellStart"/>
+    </w:p>
+    <w:p/>
+    <w:p/>
+    <w:p>
       <w:r>
-        <w:t>img</w:t>
+        <w:br w:type="page"/>
       </w:r>
-      <w:proofErr w:type="spellEnd"/>
       <w:r>
-        <w:t xml:space="preserve"> « des mauvaises notes » deviens « des bonnes notes » quand on passe dessus.</w:t>
+        <w:lastRenderedPageBreak/>
+        <w:br w:type="page"/>
       </w:r>
-      <w:bookmarkStart w:id="0" w:name="_GoBack"/>
-      <w:bookmarkEnd w:id="0"/>
+    </w:p>
+    <w:p>
+      <w:pPr>
+        <w:pStyle w:val="Titre1"/>
+      </w:pPr>
+      <w:r>
+        <w:lastRenderedPageBreak/>
+        <w:t>Page :</w:t>
+      </w:r>
+    </w:p>
+    <w:p>
+      <w:r>
+        <w:t>-Accueil</w:t>
+      </w:r>
+    </w:p>
+    <w:p>
+      <w:r>
+        <w:t>-Auteur (1 ou 2 ?)</w:t>
+      </w:r>
+    </w:p>
+    <w:p>
+      <w:r>
+        <w:t>-Formulaire</w:t>
+      </w:r>
+    </w:p>
+    <w:p>
+      <w:r>
+        <w:t>-Cours</w:t>
+      </w:r>
+    </w:p>
+    <w:p>
+      <w:r>
+        <w:t>-Projet tuteuré</w:t>
+      </w:r>
+    </w:p>
+    <w:p>
+      <w:r>
+        <w:t>-Iut en général (BDE…)</w:t>
+      </w:r>
+    </w:p>
+    <w:p>
+      <w:r>
+        <w:br w:type="page"/>
+      </w:r>
+    </w:p>
+    <w:p/>
+    <w:p>
+      <w:pPr>
+        <w:pStyle w:val="Titre1"/>
+      </w:pPr>
+      <w:bookmarkStart w:id="2" w:name="_Toc436062080"/>
+      <w:r>
+        <w:t>Chatre Graphique :</w:t>
+      </w:r>
+      <w:bookmarkEnd w:id="2"/>
+    </w:p>
+    <w:p>
+      <w:r>
+        <w:t>-Dynamique</w:t>
+      </w:r>
+    </w:p>
+    <w:p>
+      <w:r>
+        <w:t>-Technologie</w:t>
+      </w:r>
+    </w:p>
+    <w:p>
+      <w:r>
+        <w:t>-Menu en haut (</w:t>
+      </w:r>
+      <w:hyperlink r:id="rId8" w:history="1">
+        <w:r>
+          <w:rPr>
+            <w:rStyle w:val="Lienhypertexte"/>
+          </w:rPr>
+          <w:t>http://www.css3create.com/Menu-en-full-CSS-style-Lavalamp</w:t>
+        </w:r>
+      </w:hyperlink>
+      <w:r>
+        <w:t>)</w:t>
+      </w:r>
+    </w:p>
+    <w:p>
+      <w:r>
+        <w:t>-header 1 :</w:t>
+      </w:r>
+      <w:r>
+        <w:t xml:space="preserve"> </w:t>
+      </w:r>
+      <w:r>
+        <w:t>« </w:t>
+      </w:r>
+      <w:r>
+        <w:t>Site factice pour le module M1105-1 Web</w:t>
+      </w:r>
+      <w:r>
+        <w:t> »</w:t>
+      </w:r>
+      <w:r>
+        <w:t xml:space="preserve"> </w:t>
+      </w:r>
+    </w:p>
+    <w:p>
+      <w:r>
+        <w:t>-Logo de l’</w:t>
+      </w:r>
+      <w:r>
+        <w:t>iut disparait en haut du h1</w:t>
+      </w:r>
     </w:p>
     <w:sectPr>
+      <w:headerReference w:type="default" r:id="rId9"/>
+      <w:footerReference w:type="default" r:id="rId10"/>
       <w:pgSz w:w="11906" w:h="16838"/>
       <w:pgMar w:top="1417" w:right="1417" w:bottom="1417" w:left="1417" w:header="708" w:footer="708" w:gutter="0"/>
       <w:pgNumType w:start="0"/>
@@ -4140,6 +4480,635 @@
 </w:document>
 </file>
 
+<file path=word/endnotes.xml><?xml version="1.0" encoding="utf-8"?>
+<w:endnotes xmlns:wpc="http://schemas.microsoft.com/office/word/2010/wordprocessingCanvas" xmlns:mc="http://schemas.openxmlformats.org/markup-compatibility/2006" xmlns:o="urn:schemas-microsoft-com:office:office" xmlns:r="http://schemas.openxmlformats.org/officeDocument/2006/relationships" xmlns:m="http://schemas.openxmlformats.org/officeDocument/2006/math" xmlns:v="urn:schemas-microsoft-com:vml" xmlns:wp14="http://schemas.microsoft.com/office/word/2010/wordprocessingDrawing" xmlns:wp="http://schemas.openxmlformats.org/drawingml/2006/wordprocessingDrawing" xmlns:w10="urn:schemas-microsoft-com:office:word" xmlns:w="http://schemas.openxmlformats.org/wordprocessingml/2006/main" xmlns:w14="http://schemas.microsoft.com/office/word/2010/wordml" xmlns:w15="http://schemas.microsoft.com/office/word/2012/wordml" xmlns:wpg="http://schemas.microsoft.com/office/word/2010/wordprocessingGroup" xmlns:wpi="http://schemas.microsoft.com/office/word/2010/wordprocessingInk" xmlns:wne="http://schemas.microsoft.com/office/word/2006/wordml" xmlns:wps="http://schemas.microsoft.com/office/word/2010/wordprocessingShape" mc:Ignorable="w14 w15 wp14">
+  <w:endnote w:type="separator" w:id="-1">
+    <w:p>
+      <w:pPr>
+        <w:spacing w:after="0" w:line="240" w:lineRule="auto"/>
+      </w:pPr>
+      <w:r>
+        <w:separator/>
+      </w:r>
+    </w:p>
+  </w:endnote>
+  <w:endnote w:type="continuationSeparator" w:id="0">
+    <w:p>
+      <w:pPr>
+        <w:spacing w:after="0" w:line="240" w:lineRule="auto"/>
+      </w:pPr>
+      <w:r>
+        <w:continuationSeparator/>
+      </w:r>
+    </w:p>
+  </w:endnote>
+</w:endnotes>
+</file>
+
+<file path=word/footer1.xml><?xml version="1.0" encoding="utf-8"?>
+<w:ftr xmlns:wpc="http://schemas.microsoft.com/office/word/2010/wordprocessingCanvas" xmlns:mc="http://schemas.openxmlformats.org/markup-compatibility/2006" xmlns:o="urn:schemas-microsoft-com:office:office" xmlns:r="http://schemas.openxmlformats.org/officeDocument/2006/relationships" xmlns:m="http://schemas.openxmlformats.org/officeDocument/2006/math" xmlns:v="urn:schemas-microsoft-com:vml" xmlns:wp14="http://schemas.microsoft.com/office/word/2010/wordprocessingDrawing" xmlns:wp="http://schemas.openxmlformats.org/drawingml/2006/wordprocessingDrawing" xmlns:w10="urn:schemas-microsoft-com:office:word" xmlns:w="http://schemas.openxmlformats.org/wordprocessingml/2006/main" xmlns:w14="http://schemas.microsoft.com/office/word/2010/wordml" xmlns:w15="http://schemas.microsoft.com/office/word/2012/wordml" xmlns:wpg="http://schemas.microsoft.com/office/word/2010/wordprocessingGroup" xmlns:wpi="http://schemas.microsoft.com/office/word/2010/wordprocessingInk" xmlns:wne="http://schemas.microsoft.com/office/word/2006/wordml" xmlns:wps="http://schemas.microsoft.com/office/word/2010/wordprocessingShape" mc:Ignorable="w14 w15 wp14">
+  <w:tbl>
+    <w:tblPr>
+      <w:tblW w:w="5000" w:type="pct"/>
+      <w:tblCellMar>
+        <w:left w:w="0" w:type="dxa"/>
+        <w:right w:w="0" w:type="dxa"/>
+      </w:tblCellMar>
+      <w:tblLook w:val="04A0" w:firstRow="1" w:lastRow="0" w:firstColumn="1" w:lastColumn="0" w:noHBand="0" w:noVBand="1"/>
+    </w:tblPr>
+    <w:tblGrid>
+      <w:gridCol w:w="4356"/>
+      <w:gridCol w:w="363"/>
+      <w:gridCol w:w="4353"/>
+    </w:tblGrid>
+    <w:tr>
+      <w:tc>
+        <w:tcPr>
+          <w:tcW w:w="2401" w:type="pct"/>
+        </w:tcPr>
+        <w:p>
+          <w:pPr>
+            <w:pStyle w:val="Pieddepage"/>
+            <w:rPr>
+              <w:caps/>
+              <w:color w:val="5B9BD5" w:themeColor="accent1"/>
+              <w:sz w:val="18"/>
+              <w:szCs w:val="18"/>
+            </w:rPr>
+          </w:pPr>
+          <w:sdt>
+            <w:sdtPr>
+              <w:rPr>
+                <w:caps/>
+                <w:color w:val="5B9BD5" w:themeColor="accent1"/>
+                <w:sz w:val="18"/>
+                <w:szCs w:val="18"/>
+              </w:rPr>
+              <w:alias w:val="Titre"/>
+              <w:tag w:val=""/>
+              <w:id w:val="886384654"/>
+              <w:placeholder>
+                <w:docPart w:val="45FEEEB7910540CD99BB29C16F50F2F4"/>
+              </w:placeholder>
+              <w:dataBinding w:prefixMappings="xmlns:ns0='http://purl.org/dc/elements/1.1/' xmlns:ns1='http://schemas.openxmlformats.org/package/2006/metadata/core-properties' " w:xpath="/ns1:coreProperties[1]/ns0:title[1]" w:storeItemID="{6C3C8BC8-F283-45AE-878A-BAB7291924A1}"/>
+              <w:text/>
+            </w:sdtPr>
+            <w:sdtContent>
+              <w:r>
+                <w:rPr>
+                  <w:caps/>
+                  <w:color w:val="5B9BD5" w:themeColor="accent1"/>
+                  <w:sz w:val="18"/>
+                  <w:szCs w:val="18"/>
+                </w:rPr>
+                <w:t>Projet Web 2015</w:t>
+              </w:r>
+            </w:sdtContent>
+          </w:sdt>
+        </w:p>
+      </w:tc>
+      <w:tc>
+        <w:tcPr>
+          <w:tcW w:w="200" w:type="pct"/>
+        </w:tcPr>
+        <w:p>
+          <w:pPr>
+            <w:pStyle w:val="Pieddepage"/>
+            <w:rPr>
+              <w:caps/>
+              <w:color w:val="5B9BD5" w:themeColor="accent1"/>
+              <w:sz w:val="18"/>
+              <w:szCs w:val="18"/>
+            </w:rPr>
+          </w:pPr>
+        </w:p>
+      </w:tc>
+      <w:tc>
+        <w:tcPr>
+          <w:tcW w:w="2402" w:type="pct"/>
+        </w:tcPr>
+        <w:sdt>
+          <w:sdtPr>
+            <w:rPr>
+              <w:caps/>
+              <w:color w:val="5B9BD5" w:themeColor="accent1"/>
+              <w:sz w:val="18"/>
+              <w:szCs w:val="18"/>
+            </w:rPr>
+            <w:alias w:val="Auteur"/>
+            <w:tag w:val=""/>
+            <w:id w:val="1205441952"/>
+            <w:placeholder>
+              <w:docPart w:val="37D38D90803B4732A390FCAFE87FDE9C"/>
+            </w:placeholder>
+            <w:dataBinding w:prefixMappings="xmlns:ns0='http://purl.org/dc/elements/1.1/' xmlns:ns1='http://schemas.openxmlformats.org/package/2006/metadata/core-properties' " w:xpath="/ns1:coreProperties[1]/ns0:creator[1]" w:storeItemID="{6C3C8BC8-F283-45AE-878A-BAB7291924A1}"/>
+            <w:text/>
+          </w:sdtPr>
+          <w:sdtContent>
+            <w:p>
+              <w:pPr>
+                <w:pStyle w:val="Pieddepage"/>
+                <w:jc w:val="right"/>
+                <w:rPr>
+                  <w:caps/>
+                  <w:color w:val="5B9BD5" w:themeColor="accent1"/>
+                  <w:sz w:val="18"/>
+                  <w:szCs w:val="18"/>
+                </w:rPr>
+              </w:pPr>
+              <w:r>
+                <w:rPr>
+                  <w:caps/>
+                  <w:color w:val="5B9BD5" w:themeColor="accent1"/>
+                  <w:sz w:val="18"/>
+                  <w:szCs w:val="18"/>
+                </w:rPr>
+                <w:t>Duval Jérémy, Garcia Alexis</w:t>
+              </w:r>
+            </w:p>
+          </w:sdtContent>
+        </w:sdt>
+      </w:tc>
+    </w:tr>
+  </w:tbl>
+  <w:p>
+    <w:pPr>
+      <w:pStyle w:val="Pieddepage"/>
+    </w:pPr>
+  </w:p>
+</w:ftr>
+</file>
+
+<file path=word/footnotes.xml><?xml version="1.0" encoding="utf-8"?>
+<w:footnotes xmlns:wpc="http://schemas.microsoft.com/office/word/2010/wordprocessingCanvas" xmlns:mc="http://schemas.openxmlformats.org/markup-compatibility/2006" xmlns:o="urn:schemas-microsoft-com:office:office" xmlns:r="http://schemas.openxmlformats.org/officeDocument/2006/relationships" xmlns:m="http://schemas.openxmlformats.org/officeDocument/2006/math" xmlns:v="urn:schemas-microsoft-com:vml" xmlns:wp14="http://schemas.microsoft.com/office/word/2010/wordprocessingDrawing" xmlns:wp="http://schemas.openxmlformats.org/drawingml/2006/wordprocessingDrawing" xmlns:w10="urn:schemas-microsoft-com:office:word" xmlns:w="http://schemas.openxmlformats.org/wordprocessingml/2006/main" xmlns:w14="http://schemas.microsoft.com/office/word/2010/wordml" xmlns:w15="http://schemas.microsoft.com/office/word/2012/wordml" xmlns:wpg="http://schemas.microsoft.com/office/word/2010/wordprocessingGroup" xmlns:wpi="http://schemas.microsoft.com/office/word/2010/wordprocessingInk" xmlns:wne="http://schemas.microsoft.com/office/word/2006/wordml" xmlns:wps="http://schemas.microsoft.com/office/word/2010/wordprocessingShape" mc:Ignorable="w14 w15 wp14">
+  <w:footnote w:type="separator" w:id="-1">
+    <w:p>
+      <w:pPr>
+        <w:spacing w:after="0" w:line="240" w:lineRule="auto"/>
+      </w:pPr>
+      <w:r>
+        <w:separator/>
+      </w:r>
+    </w:p>
+  </w:footnote>
+  <w:footnote w:type="continuationSeparator" w:id="0">
+    <w:p>
+      <w:pPr>
+        <w:spacing w:after="0" w:line="240" w:lineRule="auto"/>
+      </w:pPr>
+      <w:r>
+        <w:continuationSeparator/>
+      </w:r>
+    </w:p>
+  </w:footnote>
+</w:footnotes>
+</file>
+
+<file path=word/header1.xml><?xml version="1.0" encoding="utf-8"?>
+<w:hdr xmlns:wpc="http://schemas.microsoft.com/office/word/2010/wordprocessingCanvas" xmlns:mc="http://schemas.openxmlformats.org/markup-compatibility/2006" xmlns:o="urn:schemas-microsoft-com:office:office" xmlns:r="http://schemas.openxmlformats.org/officeDocument/2006/relationships" xmlns:m="http://schemas.openxmlformats.org/officeDocument/2006/math" xmlns:v="urn:schemas-microsoft-com:vml" xmlns:wp14="http://schemas.microsoft.com/office/word/2010/wordprocessingDrawing" xmlns:wp="http://schemas.openxmlformats.org/drawingml/2006/wordprocessingDrawing" xmlns:w10="urn:schemas-microsoft-com:office:word" xmlns:w="http://schemas.openxmlformats.org/wordprocessingml/2006/main" xmlns:w14="http://schemas.microsoft.com/office/word/2010/wordml" xmlns:w15="http://schemas.microsoft.com/office/word/2012/wordml" xmlns:wpg="http://schemas.microsoft.com/office/word/2010/wordprocessingGroup" xmlns:wpi="http://schemas.microsoft.com/office/word/2010/wordprocessingInk" xmlns:wne="http://schemas.microsoft.com/office/word/2006/wordml" xmlns:wps="http://schemas.microsoft.com/office/word/2010/wordprocessingShape" mc:Ignorable="w14 w15 wp14">
+  <w:p>
+    <w:pPr>
+      <w:pStyle w:val="En-tte"/>
+    </w:pPr>
+    <w:r>
+      <w:rPr>
+        <w:caps/>
+        <w:noProof/>
+        <w:color w:val="808080" w:themeColor="background1" w:themeShade="80"/>
+        <w:sz w:val="20"/>
+        <w:szCs w:val="20"/>
+      </w:rPr>
+      <mc:AlternateContent>
+        <mc:Choice Requires="wpg">
+          <w:drawing>
+            <wp:anchor distT="0" distB="0" distL="114300" distR="114300" simplePos="0" relativeHeight="251659264" behindDoc="0" locked="0" layoutInCell="1" allowOverlap="1">
+              <wp:simplePos x="0" y="0"/>
+              <wp:positionH relativeFrom="page">
+                <wp:align>left</wp:align>
+              </wp:positionH>
+              <mc:AlternateContent>
+                <mc:Choice Requires="wp14">
+                  <wp:positionV relativeFrom="page">
+                    <wp14:pctPosVOffset>2300</wp14:pctPosVOffset>
+                  </wp:positionV>
+                </mc:Choice>
+                <mc:Fallback>
+                  <wp:positionV relativeFrom="page">
+                    <wp:posOffset>245745</wp:posOffset>
+                  </wp:positionV>
+                </mc:Fallback>
+              </mc:AlternateContent>
+              <wp:extent cx="1700784" cy="1024128"/>
+              <wp:effectExtent l="0" t="0" r="0" b="5080"/>
+              <wp:wrapNone/>
+              <wp:docPr id="158" name="Groupe 158"/>
+              <wp:cNvGraphicFramePr/>
+              <a:graphic xmlns:a="http://schemas.openxmlformats.org/drawingml/2006/main">
+                <a:graphicData uri="http://schemas.microsoft.com/office/word/2010/wordprocessingGroup">
+                  <wpg:wgp>
+                    <wpg:cNvGrpSpPr/>
+                    <wpg:grpSpPr>
+                      <a:xfrm>
+                        <a:off x="0" y="0"/>
+                        <a:ext cx="1700784" cy="1024128"/>
+                        <a:chOff x="0" y="0"/>
+                        <a:chExt cx="1700784" cy="1024128"/>
+                      </a:xfrm>
+                    </wpg:grpSpPr>
+                    <wpg:grpSp>
+                      <wpg:cNvPr id="159" name="Groupe 159"/>
+                      <wpg:cNvGrpSpPr/>
+                      <wpg:grpSpPr>
+                        <a:xfrm>
+                          <a:off x="0" y="0"/>
+                          <a:ext cx="1700784" cy="1024128"/>
+                          <a:chOff x="0" y="0"/>
+                          <a:chExt cx="1700784" cy="1024128"/>
+                        </a:xfrm>
+                      </wpg:grpSpPr>
+                      <wps:wsp>
+                        <wps:cNvPr id="160" name="Rectangle 160"/>
+                        <wps:cNvSpPr/>
+                        <wps:spPr>
+                          <a:xfrm>
+                            <a:off x="0" y="0"/>
+                            <a:ext cx="1700784" cy="1024128"/>
+                          </a:xfrm>
+                          <a:prstGeom prst="rect">
+                            <a:avLst/>
+                          </a:prstGeom>
+                          <a:solidFill>
+                            <a:schemeClr val="bg1">
+                              <a:alpha val="0"/>
+                            </a:schemeClr>
+                          </a:solidFill>
+                          <a:ln>
+                            <a:noFill/>
+                          </a:ln>
+                        </wps:spPr>
+                        <wps:style>
+                          <a:lnRef idx="2">
+                            <a:schemeClr val="accent1">
+                              <a:shade val="50000"/>
+                            </a:schemeClr>
+                          </a:lnRef>
+                          <a:fillRef idx="1">
+                            <a:schemeClr val="accent1"/>
+                          </a:fillRef>
+                          <a:effectRef idx="0">
+                            <a:schemeClr val="accent1"/>
+                          </a:effectRef>
+                          <a:fontRef idx="minor">
+                            <a:schemeClr val="lt1"/>
+                          </a:fontRef>
+                        </wps:style>
+                        <wps:bodyPr rot="0" spcFirstLastPara="0" vertOverflow="overflow" horzOverflow="overflow" vert="horz" wrap="square" lIns="91440" tIns="45720" rIns="91440" bIns="45720" numCol="1" spcCol="0" rtlCol="0" fromWordArt="0" anchor="ctr" anchorCtr="0" forceAA="0" compatLnSpc="1">
+                          <a:prstTxWarp prst="textNoShape">
+                            <a:avLst/>
+                          </a:prstTxWarp>
+                          <a:noAutofit/>
+                        </wps:bodyPr>
+                      </wps:wsp>
+                      <wps:wsp>
+                        <wps:cNvPr id="161" name="Rectangle 1"/>
+                        <wps:cNvSpPr/>
+                        <wps:spPr>
+                          <a:xfrm>
+                            <a:off x="228600" y="0"/>
+                            <a:ext cx="1463040" cy="1014984"/>
+                          </a:xfrm>
+                          <a:custGeom>
+                            <a:avLst/>
+                            <a:gdLst>
+                              <a:gd name="connsiteX0" fmla="*/ 0 w 1462822"/>
+                              <a:gd name="connsiteY0" fmla="*/ 0 h 1014481"/>
+                              <a:gd name="connsiteX1" fmla="*/ 1462822 w 1462822"/>
+                              <a:gd name="connsiteY1" fmla="*/ 0 h 1014481"/>
+                              <a:gd name="connsiteX2" fmla="*/ 1462822 w 1462822"/>
+                              <a:gd name="connsiteY2" fmla="*/ 1014481 h 1014481"/>
+                              <a:gd name="connsiteX3" fmla="*/ 0 w 1462822"/>
+                              <a:gd name="connsiteY3" fmla="*/ 1014481 h 1014481"/>
+                              <a:gd name="connsiteX4" fmla="*/ 0 w 1462822"/>
+                              <a:gd name="connsiteY4" fmla="*/ 0 h 1014481"/>
+                              <a:gd name="connsiteX0" fmla="*/ 0 w 1462822"/>
+                              <a:gd name="connsiteY0" fmla="*/ 0 h 1014481"/>
+                              <a:gd name="connsiteX1" fmla="*/ 1462822 w 1462822"/>
+                              <a:gd name="connsiteY1" fmla="*/ 0 h 1014481"/>
+                              <a:gd name="connsiteX2" fmla="*/ 910372 w 1462822"/>
+                              <a:gd name="connsiteY2" fmla="*/ 376306 h 1014481"/>
+                              <a:gd name="connsiteX3" fmla="*/ 0 w 1462822"/>
+                              <a:gd name="connsiteY3" fmla="*/ 1014481 h 1014481"/>
+                              <a:gd name="connsiteX4" fmla="*/ 0 w 1462822"/>
+                              <a:gd name="connsiteY4" fmla="*/ 0 h 1014481"/>
+                            </a:gdLst>
+                            <a:ahLst/>
+                            <a:cxnLst>
+                              <a:cxn ang="0">
+                                <a:pos x="connsiteX0" y="connsiteY0"/>
+                              </a:cxn>
+                              <a:cxn ang="0">
+                                <a:pos x="connsiteX1" y="connsiteY1"/>
+                              </a:cxn>
+                              <a:cxn ang="0">
+                                <a:pos x="connsiteX2" y="connsiteY2"/>
+                              </a:cxn>
+                              <a:cxn ang="0">
+                                <a:pos x="connsiteX3" y="connsiteY3"/>
+                              </a:cxn>
+                              <a:cxn ang="0">
+                                <a:pos x="connsiteX4" y="connsiteY4"/>
+                              </a:cxn>
+                            </a:cxnLst>
+                            <a:rect l="l" t="t" r="r" b="b"/>
+                            <a:pathLst>
+                              <a:path w="1462822" h="1014481">
+                                <a:moveTo>
+                                  <a:pt x="0" y="0"/>
+                                </a:moveTo>
+                                <a:lnTo>
+                                  <a:pt x="1462822" y="0"/>
+                                </a:lnTo>
+                                <a:lnTo>
+                                  <a:pt x="910372" y="376306"/>
+                                </a:lnTo>
+                                <a:lnTo>
+                                  <a:pt x="0" y="1014481"/>
+                                </a:lnTo>
+                                <a:lnTo>
+                                  <a:pt x="0" y="0"/>
+                                </a:lnTo>
+                                <a:close/>
+                              </a:path>
+                            </a:pathLst>
+                          </a:custGeom>
+                          <a:solidFill>
+                            <a:schemeClr val="accent1"/>
+                          </a:solidFill>
+                          <a:ln>
+                            <a:noFill/>
+                          </a:ln>
+                        </wps:spPr>
+                        <wps:style>
+                          <a:lnRef idx="2">
+                            <a:schemeClr val="accent1">
+                              <a:shade val="50000"/>
+                            </a:schemeClr>
+                          </a:lnRef>
+                          <a:fillRef idx="1">
+                            <a:schemeClr val="accent1"/>
+                          </a:fillRef>
+                          <a:effectRef idx="0">
+                            <a:schemeClr val="accent1"/>
+                          </a:effectRef>
+                          <a:fontRef idx="minor">
+                            <a:schemeClr val="lt1"/>
+                          </a:fontRef>
+                        </wps:style>
+                        <wps:bodyPr rot="0" spcFirstLastPara="0" vertOverflow="overflow" horzOverflow="overflow" vert="horz" wrap="square" lIns="91440" tIns="45720" rIns="91440" bIns="45720" numCol="1" spcCol="0" rtlCol="0" fromWordArt="0" anchor="ctr" anchorCtr="0" forceAA="0" compatLnSpc="1">
+                          <a:prstTxWarp prst="textNoShape">
+                            <a:avLst/>
+                          </a:prstTxWarp>
+                          <a:noAutofit/>
+                        </wps:bodyPr>
+                      </wps:wsp>
+                      <wps:wsp>
+                        <wps:cNvPr id="162" name="Rectangle 162"/>
+                        <wps:cNvSpPr/>
+                        <wps:spPr>
+                          <a:xfrm>
+                            <a:off x="228600" y="0"/>
+                            <a:ext cx="1472184" cy="1024128"/>
+                          </a:xfrm>
+                          <a:prstGeom prst="rect">
+                            <a:avLst/>
+                          </a:prstGeom>
+                          <a:blipFill>
+                            <a:blip r:embed="rId1"/>
+                            <a:stretch>
+                              <a:fillRect/>
+                            </a:stretch>
+                          </a:blipFill>
+                          <a:ln>
+                            <a:noFill/>
+                          </a:ln>
+                        </wps:spPr>
+                        <wps:style>
+                          <a:lnRef idx="2">
+                            <a:schemeClr val="accent1">
+                              <a:shade val="50000"/>
+                            </a:schemeClr>
+                          </a:lnRef>
+                          <a:fillRef idx="1">
+                            <a:schemeClr val="accent1"/>
+                          </a:fillRef>
+                          <a:effectRef idx="0">
+                            <a:schemeClr val="accent1"/>
+                          </a:effectRef>
+                          <a:fontRef idx="minor">
+                            <a:schemeClr val="lt1"/>
+                          </a:fontRef>
+                        </wps:style>
+                        <wps:bodyPr rot="0" spcFirstLastPara="0" vertOverflow="overflow" horzOverflow="overflow" vert="horz" wrap="square" lIns="91440" tIns="45720" rIns="91440" bIns="45720" numCol="1" spcCol="0" rtlCol="0" fromWordArt="0" anchor="ctr" anchorCtr="0" forceAA="0" compatLnSpc="1">
+                          <a:prstTxWarp prst="textNoShape">
+                            <a:avLst/>
+                          </a:prstTxWarp>
+                          <a:noAutofit/>
+                        </wps:bodyPr>
+                      </wps:wsp>
+                    </wpg:grpSp>
+                    <wps:wsp>
+                      <wps:cNvPr id="163" name="Zone de texte 163"/>
+                      <wps:cNvSpPr txBox="1"/>
+                      <wps:spPr>
+                        <a:xfrm flipH="1">
+                          <a:off x="237067" y="18942"/>
+                          <a:ext cx="442824" cy="375285"/>
+                        </a:xfrm>
+                        <a:prstGeom prst="rect">
+                          <a:avLst/>
+                        </a:prstGeom>
+                        <a:noFill/>
+                        <a:ln w="6350">
+                          <a:noFill/>
+                        </a:ln>
+                        <a:effectLst/>
+                      </wps:spPr>
+                      <wps:style>
+                        <a:lnRef idx="0">
+                          <a:schemeClr val="accent1"/>
+                        </a:lnRef>
+                        <a:fillRef idx="0">
+                          <a:schemeClr val="accent1"/>
+                        </a:fillRef>
+                        <a:effectRef idx="0">
+                          <a:schemeClr val="accent1"/>
+                        </a:effectRef>
+                        <a:fontRef idx="minor">
+                          <a:schemeClr val="dk1"/>
+                        </a:fontRef>
+                      </wps:style>
+                      <wps:txbx>
+                        <w:txbxContent>
+                          <w:p>
+                            <w:pPr>
+                              <w:pStyle w:val="En-tte"/>
+                              <w:jc w:val="right"/>
+                              <w:rPr>
+                                <w:color w:val="FFFFFF" w:themeColor="background1"/>
+                                <w:sz w:val="24"/>
+                                <w:szCs w:val="24"/>
+                              </w:rPr>
+                            </w:pPr>
+                            <w:r>
+                              <w:rPr>
+                                <w:color w:val="FFFFFF" w:themeColor="background1"/>
+                                <w:sz w:val="24"/>
+                                <w:szCs w:val="24"/>
+                              </w:rPr>
+                              <w:fldChar w:fldCharType="begin"/>
+                            </w:r>
+                            <w:r>
+                              <w:rPr>
+                                <w:color w:val="FFFFFF" w:themeColor="background1"/>
+                                <w:sz w:val="24"/>
+                                <w:szCs w:val="24"/>
+                              </w:rPr>
+                              <w:instrText>PAGE   \* MERGEFORMAT</w:instrText>
+                            </w:r>
+                            <w:r>
+                              <w:rPr>
+                                <w:color w:val="FFFFFF" w:themeColor="background1"/>
+                                <w:sz w:val="24"/>
+                                <w:szCs w:val="24"/>
+                              </w:rPr>
+                              <w:fldChar w:fldCharType="separate"/>
+                            </w:r>
+                            <w:r>
+                              <w:rPr>
+                                <w:noProof/>
+                                <w:color w:val="FFFFFF" w:themeColor="background1"/>
+                                <w:sz w:val="24"/>
+                                <w:szCs w:val="24"/>
+                              </w:rPr>
+                              <w:t>6</w:t>
+                            </w:r>
+                            <w:r>
+                              <w:rPr>
+                                <w:color w:val="FFFFFF" w:themeColor="background1"/>
+                                <w:sz w:val="24"/>
+                                <w:szCs w:val="24"/>
+                              </w:rPr>
+                              <w:fldChar w:fldCharType="end"/>
+                            </w:r>
+                          </w:p>
+                        </w:txbxContent>
+                      </wps:txbx>
+                      <wps:bodyPr rot="0" spcFirstLastPara="0" vertOverflow="overflow" horzOverflow="overflow" vert="horz" wrap="square" lIns="91440" tIns="91440" rIns="91440" bIns="91440" numCol="1" spcCol="0" rtlCol="0" fromWordArt="0" anchor="ctr" anchorCtr="0" forceAA="0" compatLnSpc="1">
+                        <a:prstTxWarp prst="textNoShape">
+                          <a:avLst/>
+                        </a:prstTxWarp>
+                        <a:noAutofit/>
+                      </wps:bodyPr>
+                    </wps:wsp>
+                  </wpg:wgp>
+                </a:graphicData>
+              </a:graphic>
+              <wp14:sizeRelH relativeFrom="margin">
+                <wp14:pctWidth>0</wp14:pctWidth>
+              </wp14:sizeRelH>
+              <wp14:sizeRelV relativeFrom="margin">
+                <wp14:pctHeight>0</wp14:pctHeight>
+              </wp14:sizeRelV>
+            </wp:anchor>
+          </w:drawing>
+        </mc:Choice>
+        <mc:Fallback>
+          <w:pict>
+            <v:group id="Groupe 158" o:spid="_x0000_s1057" style="position:absolute;margin-left:0;margin-top:0;width:133.9pt;height:80.65pt;z-index:251659264;mso-top-percent:23;mso-position-horizontal:left;mso-position-horizontal-relative:page;mso-position-vertical-relative:page;mso-top-percent:23;mso-width-relative:margin;mso-height-relative:margin" coordsize="17007,10241" o:gfxdata="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">
+              <v:group id="Groupe 159" o:spid="_x0000_s1058" style="position:absolute;width:17007;height:10241" coordsize="17007,10241" o:gfxdata="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">
+                <v:rect id="Rectangle 160" o:spid="_x0000_s1059" style="position:absolute;width:17007;height:10241;visibility:visible;mso-wrap-style:square;v-text-anchor:middle" o:gfxdata="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" fillcolor="white [3212]" stroked="f" strokeweight="1pt">
+                  <v:fill opacity="0"/>
+                </v:rect>
+                <v:shape id="Rectangle 1" o:spid="_x0000_s1060" style="position:absolute;left:2286;width:14630;height:10149;visibility:visible;mso-wrap-style:square;v-text-anchor:middle" coordsize="1462822,1014481" o:gfxdata="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" path="m,l1462822,,910372,376306,,1014481,,xe" fillcolor="#5b9bd5 [3204]" stroked="f" strokeweight="1pt">
+                  <v:stroke joinstyle="miter"/>
+                  <v:path arrowok="t" o:connecttype="custom" o:connectlocs="0,0;1463040,0;910508,376493;0,1014984;0,0" o:connectangles="0,0,0,0,0"/>
+                </v:shape>
+                <v:rect id="Rectangle 162" o:spid="_x0000_s1061" style="position:absolute;left:2286;width:14721;height:10241;visibility:visible;mso-wrap-style:square;v-text-anchor:middle" o:gfxdata="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" stroked="f" strokeweight="1pt">
+                  <v:fill r:id="rId2" o:title="" recolor="t" rotate="t" type="frame"/>
+                </v:rect>
+              </v:group>
+              <v:shapetype id="_x0000_t202" coordsize="21600,21600" o:spt="202" path="m,l,21600r21600,l21600,xe">
+                <v:stroke joinstyle="miter"/>
+                <v:path gradientshapeok="t" o:connecttype="rect"/>
+              </v:shapetype>
+              <v:shape id="Zone de texte 163" o:spid="_x0000_s1062" type="#_x0000_t202" style="position:absolute;left:2370;top:189;width:4428;height:3753;flip:x;visibility:visible;mso-wrap-style:square;v-text-anchor:middle" o:gfxdata="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" filled="f" stroked="f" strokeweight=".5pt">
+                <v:textbox inset=",7.2pt,,7.2pt">
+                  <w:txbxContent>
+                    <w:p>
+                      <w:pPr>
+                        <w:pStyle w:val="En-tte"/>
+                        <w:jc w:val="right"/>
+                        <w:rPr>
+                          <w:color w:val="FFFFFF" w:themeColor="background1"/>
+                          <w:sz w:val="24"/>
+                          <w:szCs w:val="24"/>
+                        </w:rPr>
+                      </w:pPr>
+                      <w:r>
+                        <w:rPr>
+                          <w:color w:val="FFFFFF" w:themeColor="background1"/>
+                          <w:sz w:val="24"/>
+                          <w:szCs w:val="24"/>
+                        </w:rPr>
+                        <w:fldChar w:fldCharType="begin"/>
+                      </w:r>
+                      <w:r>
+                        <w:rPr>
+                          <w:color w:val="FFFFFF" w:themeColor="background1"/>
+                          <w:sz w:val="24"/>
+                          <w:szCs w:val="24"/>
+                        </w:rPr>
+                        <w:instrText>PAGE   \* MERGEFORMAT</w:instrText>
+                      </w:r>
+                      <w:r>
+                        <w:rPr>
+                          <w:color w:val="FFFFFF" w:themeColor="background1"/>
+                          <w:sz w:val="24"/>
+                          <w:szCs w:val="24"/>
+                        </w:rPr>
+                        <w:fldChar w:fldCharType="separate"/>
+                      </w:r>
+                      <w:r>
+                        <w:rPr>
+                          <w:noProof/>
+                          <w:color w:val="FFFFFF" w:themeColor="background1"/>
+                          <w:sz w:val="24"/>
+                          <w:szCs w:val="24"/>
+                        </w:rPr>
+                        <w:t>6</w:t>
+                      </w:r>
+                      <w:r>
+                        <w:rPr>
+                          <w:color w:val="FFFFFF" w:themeColor="background1"/>
+                          <w:sz w:val="24"/>
+                          <w:szCs w:val="24"/>
+                        </w:rPr>
+                        <w:fldChar w:fldCharType="end"/>
+                      </w:r>
+                    </w:p>
+                  </w:txbxContent>
+                </v:textbox>
+              </v:shape>
+              <w10:wrap anchorx="page" anchory="page"/>
+            </v:group>
+          </w:pict>
+        </mc:Fallback>
+      </mc:AlternateContent>
+    </w:r>
+  </w:p>
+</w:hdr>
+</file>
+
 <file path=word/styles.xml><?xml version="1.0" encoding="utf-8"?>
 <w:styles xmlns:mc="http://schemas.openxmlformats.org/markup-compatibility/2006" xmlns:r="http://schemas.openxmlformats.org/officeDocument/2006/relationships" xmlns:w="http://schemas.openxmlformats.org/wordprocessingml/2006/main" xmlns:w14="http://schemas.microsoft.com/office/word/2010/wordml" xmlns:w15="http://schemas.microsoft.com/office/word/2012/wordml" mc:Ignorable="w14 w15">
   <w:docDefaults>
@@ -4149,6 +5118,707 @@
         <w:sz w:val="22"/>
         <w:szCs w:val="22"/>
         <w:lang w:val="fr-FR" w:eastAsia="en-US" w:bidi="ar-SA"/>
+      </w:rPr>
+    </w:rPrDefault>
+    <w:pPrDefault>
+      <w:pPr>
+        <w:spacing w:after="160" w:line="259" w:lineRule="auto"/>
+      </w:pPr>
+    </w:pPrDefault>
+  </w:docDefaults>
+  <w:latentStyles w:defLockedState="0" w:defUIPriority="99" w:defSemiHidden="0" w:defUnhideWhenUsed="0" w:defQFormat="0" w:count="371">
+    <w:lsdException w:name="Normal" w:uiPriority="0" w:qFormat="1"/>
+    <w:lsdException w:name="heading 1" w:uiPriority="9" w:qFormat="1"/>
+    <w:lsdException w:name="heading 2" w:semiHidden="1" w:uiPriority="9" w:unhideWhenUsed="1" w:qFormat="1"/>
+    <w:lsdException w:name="heading 3" w:semiHidden="1" w:uiPriority="9" w:unhideWhenUsed="1" w:qFormat="1"/>
+    <w:lsdException w:name="heading 4" w:semiHidden="1" w:uiPriority="9" w:unhideWhenUsed="1" w:qFormat="1"/>
+    <w:lsdException w:name="heading 5" w:semiHidden="1" w:uiPriority="9" w:unhideWhenUsed="1" w:qFormat="1"/>
+    <w:lsdException w:name="heading 6" w:semiHidden="1" w:uiPriority="9" w:unhideWhenUsed="1" w:qFormat="1"/>
+    <w:lsdException w:name="heading 7" w:semiHidden="1" w:uiPriority="9" w:unhideWhenUsed="1" w:qFormat="1"/>
+    <w:lsdException w:name="heading 8" w:semiHidden="1" w:uiPriority="9" w:unhideWhenUsed="1" w:qFormat="1"/>
+    <w:lsdException w:name="heading 9" w:semiHidden="1" w:uiPriority="9" w:unhideWhenUsed="1" w:qFormat="1"/>
+    <w:lsdException w:name="index 1" w:semiHidden="1" w:unhideWhenUsed="1"/>
+    <w:lsdException w:name="index 2" w:semiHidden="1" w:unhideWhenUsed="1"/>
+    <w:lsdException w:name="index 3" w:semiHidden="1" w:unhideWhenUsed="1"/>
+    <w:lsdException w:name="index 4" w:semiHidden="1" w:unhideWhenUsed="1"/>
+    <w:lsdException w:name="index 5" w:semiHidden="1" w:unhideWhenUsed="1"/>
+    <w:lsdException w:name="index 6" w:semiHidden="1" w:unhideWhenUsed="1"/>
+    <w:lsdException w:name="index 7" w:semiHidden="1" w:unhideWhenUsed="1"/>
+    <w:lsdException w:name="index 8" w:semiHidden="1" w:unhideWhenUsed="1"/>
+    <w:lsdException w:name="index 9" w:semiHidden="1" w:unhideWhenUsed="1"/>
+    <w:lsdException w:name="toc 1" w:semiHidden="1" w:uiPriority="39" w:unhideWhenUsed="1"/>
+    <w:lsdException w:name="toc 2" w:semiHidden="1" w:uiPriority="39" w:unhideWhenUsed="1"/>
+    <w:lsdException w:name="toc 3" w:semiHidden="1" w:uiPriority="39" w:unhideWhenUsed="1"/>
+    <w:lsdException w:name="toc 4" w:semiHidden="1" w:uiPriority="39" w:unhideWhenUsed="1"/>
+    <w:lsdException w:name="toc 5" w:semiHidden="1" w:uiPriority="39" w:unhideWhenUsed="1"/>
+    <w:lsdException w:name="toc 6" w:semiHidden="1" w:uiPriority="39" w:unhideWhenUsed="1"/>
+    <w:lsdException w:name="toc 7" w:semiHidden="1" w:uiPriority="39" w:unhideWhenUsed="1"/>
+    <w:lsdException w:name="toc 8" w:semiHidden="1" w:uiPriority="39" w:unhideWhenUsed="1"/>
+    <w:lsdException w:name="toc 9" w:semiHidden="1" w:uiPriority="39" w:unhideWhenUsed="1"/>
+    <w:lsdException w:name="Normal Indent" w:semiHidden="1" w:unhideWhenUsed="1"/>
+    <w:lsdException w:name="footnote text" w:semiHidden="1" w:unhideWhenUsed="1"/>
+    <w:lsdException w:name="annotation text" w:semiHidden="1" w:unhideWhenUsed="1"/>
+    <w:lsdException w:name="header" w:semiHidden="1" w:unhideWhenUsed="1"/>
+    <w:lsdException w:name="footer" w:semiHidden="1" w:unhideWhenUsed="1"/>
+    <w:lsdException w:name="index heading" w:semiHidden="1" w:unhideWhenUsed="1"/>
+    <w:lsdException w:name="caption" w:semiHidden="1" w:uiPriority="35" w:unhideWhenUsed="1" w:qFormat="1"/>
+    <w:lsdException w:name="table of figures" w:semiHidden="1" w:unhideWhenUsed="1"/>
+    <w:lsdException w:name="envelope address" w:semiHidden="1" w:unhideWhenUsed="1"/>
+    <w:lsdException w:name="envelope return" w:semiHidden="1" w:unhideWhenUsed="1"/>
+    <w:lsdException w:name="footnote reference" w:semiHidden="1" w:unhideWhenUsed="1"/>
+    <w:lsdException w:name="annotation reference" w:semiHidden="1" w:unhideWhenUsed="1"/>
+    <w:lsdException w:name="line number" w:semiHidden="1" w:unhideWhenUsed="1"/>
+    <w:lsdException w:name="page number" w:semiHidden="1" w:unhideWhenUsed="1"/>
+    <w:lsdException w:name="endnote reference" w:semiHidden="1" w:unhideWhenUsed="1"/>
+    <w:lsdException w:name="endnote text" w:semiHidden="1" w:unhideWhenUsed="1"/>
+    <w:lsdException w:name="table of authorities" w:semiHidden="1" w:unhideWhenUsed="1"/>
+    <w:lsdException w:name="macro" w:semiHidden="1" w:unhideWhenUsed="1"/>
+    <w:lsdException w:name="toa heading" w:semiHidden="1" w:unhideWhenUsed="1"/>
+    <w:lsdException w:name="List" w:semiHidden="1" w:unhideWhenUsed="1"/>
+    <w:lsdException w:name="List Bullet" w:semiHidden="1" w:unhideWhenUsed="1"/>
+    <w:lsdException w:name="List Number" w:semiHidden="1" w:unhideWhenUsed="1"/>
+    <w:lsdException w:name="List 2" w:semiHidden="1" w:unhideWhenUsed="1"/>
+    <w:lsdException w:name="List 3" w:semiHidden="1" w:unhideWhenUsed="1"/>
+    <w:lsdException w:name="List 4" w:semiHidden="1" w:unhideWhenUsed="1"/>
+    <w:lsdException w:name="List 5" w:semiHidden="1" w:unhideWhenUsed="1"/>
+    <w:lsdException w:name="List Bullet 2" w:semiHidden="1" w:unhideWhenUsed="1"/>
+    <w:lsdException w:name="List Bullet 3" w:semiHidden="1" w:unhideWhenUsed="1"/>
+    <w:lsdException w:name="List Bullet 4" w:semiHidden="1" w:unhideWhenUsed="1"/>
+    <w:lsdException w:name="List Bullet 5" w:semiHidden="1" w:unhideWhenUsed="1"/>
+    <w:lsdException w:name="List Number 2" w:semiHidden="1" w:unhideWhenUsed="1"/>
+    <w:lsdException w:name="List Number 3" w:semiHidden="1" w:unhideWhenUsed="1"/>
+    <w:lsdException w:name="List Number 4" w:semiHidden="1" w:unhideWhenUsed="1"/>
+    <w:lsdException w:name="List Number 5" w:semiHidden="1" w:unhideWhenUsed="1"/>
+    <w:lsdException w:name="Title" w:uiPriority="10" w:qFormat="1"/>
+    <w:lsdException w:name="Closing" w:semiHidden="1" w:unhideWhenUsed="1"/>
+    <w:lsdException w:name="Signature" w:semiHidden="1" w:unhideWhenUsed="1"/>
+    <w:lsdException w:name="Default Paragraph Font" w:semiHidden="1" w:uiPriority="1" w:unhideWhenUsed="1"/>
+    <w:lsdException w:name="Body Text" w:semiHidden="1" w:unhideWhenUsed="1"/>
+    <w:lsdException w:name="Body Text Indent" w:semiHidden="1" w:unhideWhenUsed="1"/>
+    <w:lsdException w:name="List Continue" w:semiHidden="1" w:unhideWhenUsed="1"/>
+    <w:lsdException w:name="List Continue 2" w:semiHidden="1" w:unhideWhenUsed="1"/>
+    <w:lsdException w:name="List Continue 3" w:semiHidden="1" w:unhideWhenUsed="1"/>
+    <w:lsdException w:name="List Continue 4" w:semiHidden="1" w:unhideWhenUsed="1"/>
+    <w:lsdException w:name="List Continue 5" w:semiHidden="1" w:unhideWhenUsed="1"/>
+    <w:lsdException w:name="Message Header" w:semiHidden="1" w:unhideWhenUsed="1"/>
+    <w:lsdException w:name="Subtitle" w:uiPriority="11" w:qFormat="1"/>
+    <w:lsdException w:name="Salutation" w:semiHidden="1" w:unhideWhenUsed="1"/>
+    <w:lsdException w:name="Date" w:semiHidden="1" w:unhideWhenUsed="1"/>
+    <w:lsdException w:name="Body Text First Indent" w:semiHidden="1" w:unhideWhenUsed="1"/>
+    <w:lsdException w:name="Body Text First Indent 2" w:semiHidden="1" w:unhideWhenUsed="1"/>
+    <w:lsdException w:name="Note Heading" w:semiHidden="1" w:unhideWhenUsed="1"/>
+    <w:lsdException w:name="Body Text 2" w:semiHidden="1" w:unhideWhenUsed="1"/>
+    <w:lsdException w:name="Body Text 3" w:semiHidden="1" w:unhideWhenUsed="1"/>
+    <w:lsdException w:name="Body Text Indent 2" w:semiHidden="1" w:unhideWhenUsed="1"/>
+    <w:lsdException w:name="Body Text Indent 3" w:semiHidden="1" w:unhideWhenUsed="1"/>
+    <w:lsdException w:name="Block Text" w:semiHidden="1" w:unhideWhenUsed="1"/>
+    <w:lsdException w:name="Hyperlink" w:semiHidden="1" w:unhideWhenUsed="1"/>
+    <w:lsdException w:name="FollowedHyperlink" w:semiHidden="1" w:unhideWhenUsed="1"/>
+    <w:lsdException w:name="Strong" w:uiPriority="22" w:qFormat="1"/>
+    <w:lsdException w:name="Emphasis" w:uiPriority="20" w:qFormat="1"/>
+    <w:lsdException w:name="Document Map" w:semiHidden="1" w:unhideWhenUsed="1"/>
+    <w:lsdException w:name="Plain Text" w:semiHidden="1" w:unhideWhenUsed="1"/>
+    <w:lsdException w:name="E-mail Signature" w:semiHidden="1" w:unhideWhenUsed="1"/>
+    <w:lsdException w:name="HTML Top of Form" w:semiHidden="1" w:unhideWhenUsed="1"/>
+    <w:lsdException w:name="HTML Bottom of Form" w:semiHidden="1" w:unhideWhenUsed="1"/>
+    <w:lsdException w:name="Normal (Web)" w:semiHidden="1" w:unhideWhenUsed="1"/>
+    <w:lsdException w:name="HTML Acronym" w:semiHidden="1" w:unhideWhenUsed="1"/>
+    <w:lsdException w:name="HTML Address" w:semiHidden="1" w:unhideWhenUsed="1"/>
+    <w:lsdException w:name="HTML Cite" w:semiHidden="1" w:unhideWhenUsed="1"/>
+    <w:lsdException w:name="HTML Code" w:semiHidden="1" w:unhideWhenUsed="1"/>
+    <w:lsdException w:name="HTML Definition" w:semiHidden="1" w:unhideWhenUsed="1"/>
+    <w:lsdException w:name="HTML Keyboard" w:semiHidden="1" w:unhideWhenUsed="1"/>
+    <w:lsdException w:name="HTML Preformatted" w:semiHidden="1" w:unhideWhenUsed="1"/>
+    <w:lsdException w:name="HTML Sample" w:semiHidden="1" w:unhideWhenUsed="1"/>
+    <w:lsdException w:name="HTML Typewriter" w:semiHidden="1" w:unhideWhenUsed="1"/>
+    <w:lsdException w:name="HTML Variable" w:semiHidden="1" w:unhideWhenUsed="1"/>
+    <w:lsdException w:name="Normal Table" w:semiHidden="1" w:unhideWhenUsed="1"/>
+    <w:lsdException w:name="annotation subject" w:semiHidden="1" w:unhideWhenUsed="1"/>
+    <w:lsdException w:name="No List" w:semiHidden="1" w:unhideWhenUsed="1"/>
+    <w:lsdException w:name="Outline List 1" w:semiHidden="1" w:unhideWhenUsed="1"/>
+    <w:lsdException w:name="Outline List 2" w:semiHidden="1" w:unhideWhenUsed="1"/>
+    <w:lsdException w:name="Outline List 3" w:semiHidden="1" w:unhideWhenUsed="1"/>
+    <w:lsdException w:name="Table Simple 1" w:semiHidden="1" w:unhideWhenUsed="1"/>
+    <w:lsdException w:name="Table Simple 2" w:semiHidden="1" w:unhideWhenUsed="1"/>
+    <w:lsdException w:name="Table Simple 3" w:semiHidden="1" w:unhideWhenUsed="1"/>
+    <w:lsdException w:name="Table Classic 1" w:semiHidden="1" w:unhideWhenUsed="1"/>
+    <w:lsdException w:name="Table Classic 2" w:semiHidden="1" w:unhideWhenUsed="1"/>
+    <w:lsdException w:name="Table Classic 3" w:semiHidden="1" w:unhideWhenUsed="1"/>
+    <w:lsdException w:name="Table Classic 4" w:semiHidden="1" w:unhideWhenUsed="1"/>
+    <w:lsdException w:name="Table Colorful 1" w:semiHidden="1" w:unhideWhenUsed="1"/>
+    <w:lsdException w:name="Table Colorful 2" w:semiHidden="1" w:unhideWhenUsed="1"/>
+    <w:lsdException w:name="Table Colorful 3" w:semiHidden="1" w:unhideWhenUsed="1"/>
+    <w:lsdException w:name="Table Columns 1" w:semiHidden="1" w:unhideWhenUsed="1"/>
+    <w:lsdException w:name="Table Columns 2" w:semiHidden="1" w:unhideWhenUsed="1"/>
+    <w:lsdException w:name="Table Columns 3" w:semiHidden="1" w:unhideWhenUsed="1"/>
+    <w:lsdException w:name="Table Columns 4" w:semiHidden="1" w:unhideWhenUsed="1"/>
+    <w:lsdException w:name="Table Columns 5" w:semiHidden="1" w:unhideWhenUsed="1"/>
+    <w:lsdException w:name="Table Grid 1" w:semiHidden="1" w:unhideWhenUsed="1"/>
+    <w:lsdException w:name="Table Grid 2" w:semiHidden="1" w:unhideWhenUsed="1"/>
+    <w:lsdException w:name="Table Grid 3" w:semiHidden="1" w:unhideWhenUsed="1"/>
+    <w:lsdException w:name="Table Grid 4" w:semiHidden="1" w:unhideWhenUsed="1"/>
+    <w:lsdException w:name="Table Grid 5" w:semiHidden="1" w:unhideWhenUsed="1"/>
+    <w:lsdException w:name="Table Grid 6" w:semiHidden="1" w:unhideWhenUsed="1"/>
+    <w:lsdException w:name="Table Grid 7" w:semiHidden="1" w:unhideWhenUsed="1"/>
+    <w:lsdException w:name="Table Grid 8" w:semiHidden="1" w:unhideWhenUsed="1"/>
+    <w:lsdException w:name="Table List 1" w:semiHidden="1" w:unhideWhenUsed="1"/>
+    <w:lsdException w:name="Table List 2" w:semiHidden="1" w:unhideWhenUsed="1"/>
+    <w:lsdException w:name="Table List 3" w:semiHidden="1" w:unhideWhenUsed="1"/>
+    <w:lsdException w:name="Table List 4" w:semiHidden="1" w:unhideWhenUsed="1"/>
+    <w:lsdException w:name="Table List 5" w:semiHidden="1" w:unhideWhenUsed="1"/>
+    <w:lsdException w:name="Table List 6" w:semiHidden="1" w:unhideWhenUsed="1"/>
+    <w:lsdException w:name="Table List 7" w:semiHidden="1" w:unhideWhenUsed="1"/>
+    <w:lsdException w:name="Table List 8" w:semiHidden="1" w:unhideWhenUsed="1"/>
+    <w:lsdException w:name="Table 3D effects 1" w:semiHidden="1" w:unhideWhenUsed="1"/>
+    <w:lsdException w:name="Table 3D effects 2" w:semiHidden="1" w:unhideWhenUsed="1"/>
+    <w:lsdException w:name="Table 3D effects 3" w:semiHidden="1" w:unhideWhenUsed="1"/>
+    <w:lsdException w:name="Table Contemporary" w:semiHidden="1" w:unhideWhenUsed="1"/>
+    <w:lsdException w:name="Table Elegant" w:semiHidden="1" w:unhideWhenUsed="1"/>
+    <w:lsdException w:name="Table Professional" w:semiHidden="1" w:unhideWhenUsed="1"/>
+    <w:lsdException w:name="Table Subtle 1" w:semiHidden="1" w:unhideWhenUsed="1"/>
+    <w:lsdException w:name="Table Subtle 2" w:semiHidden="1" w:unhideWhenUsed="1"/>
+    <w:lsdException w:name="Table Web 1" w:semiHidden="1" w:unhideWhenUsed="1"/>
+    <w:lsdException w:name="Table Web 2" w:semiHidden="1" w:unhideWhenUsed="1"/>
+    <w:lsdException w:name="Table Web 3" w:semiHidden="1" w:unhideWhenUsed="1"/>
+    <w:lsdException w:name="Balloon Text" w:semiHidden="1" w:unhideWhenUsed="1"/>
+    <w:lsdException w:name="Table Grid" w:uiPriority="39"/>
+    <w:lsdException w:name="Table Theme" w:semiHidden="1" w:unhideWhenUsed="1"/>
+    <w:lsdException w:name="Placeholder Text" w:semiHidden="1"/>
+    <w:lsdException w:name="No Spacing" w:uiPriority="1" w:qFormat="1"/>
+    <w:lsdException w:name="Light Shading" w:uiPriority="60"/>
+    <w:lsdException w:name="Light List" w:uiPriority="61"/>
+    <w:lsdException w:name="Light Grid" w:uiPriority="62"/>
+    <w:lsdException w:name="Medium Shading 1" w:uiPriority="63"/>
+    <w:lsdException w:name="Medium Shading 2" w:uiPriority="64"/>
+    <w:lsdException w:name="Medium List 1" w:uiPriority="65"/>
+    <w:lsdException w:name="Medium List 2" w:uiPriority="66"/>
+    <w:lsdException w:name="Medium Grid 1" w:uiPriority="67"/>
+    <w:lsdException w:name="Medium Grid 2" w:uiPriority="68"/>
+    <w:lsdException w:name="Medium Grid 3" w:uiPriority="69"/>
+    <w:lsdException w:name="Dark List" w:uiPriority="70"/>
+    <w:lsdException w:name="Colorful Shading" w:uiPriority="71"/>
+    <w:lsdException w:name="Colorful List" w:uiPriority="72"/>
+    <w:lsdException w:name="Colorful Grid" w:uiPriority="73"/>
+    <w:lsdException w:name="Light Shading Accent 1" w:uiPriority="60"/>
+    <w:lsdException w:name="Light List Accent 1" w:uiPriority="61"/>
+    <w:lsdException w:name="Light Grid Accent 1" w:uiPriority="62"/>
+    <w:lsdException w:name="Medium Shading 1 Accent 1" w:uiPriority="63"/>
+    <w:lsdException w:name="Medium Shading 2 Accent 1" w:uiPriority="64"/>
+    <w:lsdException w:name="Medium List 1 Accent 1" w:uiPriority="65"/>
+    <w:lsdException w:name="Revision" w:semiHidden="1"/>
+    <w:lsdException w:name="List Paragraph" w:uiPriority="34" w:qFormat="1"/>
+    <w:lsdException w:name="Quote" w:uiPriority="29" w:qFormat="1"/>
+    <w:lsdException w:name="Intense Quote" w:uiPriority="30" w:qFormat="1"/>
+    <w:lsdException w:name="Medium List 2 Accent 1" w:uiPriority="66"/>
+    <w:lsdException w:name="Medium Grid 1 Accent 1" w:uiPriority="67"/>
+    <w:lsdException w:name="Medium Grid 2 Accent 1" w:uiPriority="68"/>
+    <w:lsdException w:name="Medium Grid 3 Accent 1" w:uiPriority="69"/>
+    <w:lsdException w:name="Dark List Accent 1" w:uiPriority="70"/>
+    <w:lsdException w:name="Colorful Shading Accent 1" w:uiPriority="71"/>
+    <w:lsdException w:name="Colorful List Accent 1" w:uiPriority="72"/>
+    <w:lsdException w:name="Colorful Grid Accent 1" w:uiPriority="73"/>
+    <w:lsdException w:name="Light Shading Accent 2" w:uiPriority="60"/>
+    <w:lsdException w:name="Light List Accent 2" w:uiPriority="61"/>
+    <w:lsdException w:name="Light Grid Accent 2" w:uiPriority="62"/>
+    <w:lsdException w:name="Medium Shading 1 Accent 2" w:uiPriority="63"/>
+    <w:lsdException w:name="Medium Shading 2 Accent 2" w:uiPriority="64"/>
+    <w:lsdException w:name="Medium List 1 Accent 2" w:uiPriority="65"/>
+    <w:lsdException w:name="Medium List 2 Accent 2" w:uiPriority="66"/>
+    <w:lsdException w:name="Medium Grid 1 Accent 2" w:uiPriority="67"/>
+    <w:lsdException w:name="Medium Grid 2 Accent 2" w:uiPriority="68"/>
+    <w:lsdException w:name="Medium Grid 3 Accent 2" w:uiPriority="69"/>
+    <w:lsdException w:name="Dark List Accent 2" w:uiPriority="70"/>
+    <w:lsdException w:name="Colorful Shading Accent 2" w:uiPriority="71"/>
+    <w:lsdException w:name="Colorful List Accent 2" w:uiPriority="72"/>
+    <w:lsdException w:name="Colorful Grid Accent 2" w:uiPriority="73"/>
+    <w:lsdException w:name="Light Shading Accent 3" w:uiPriority="60"/>
+    <w:lsdException w:name="Light List Accent 3" w:uiPriority="61"/>
+    <w:lsdException w:name="Light Grid Accent 3" w:uiPriority="62"/>
+    <w:lsdException w:name="Medium Shading 1 Accent 3" w:uiPriority="63"/>
+    <w:lsdException w:name="Medium Shading 2 Accent 3" w:uiPriority="64"/>
+    <w:lsdException w:name="Medium List 1 Accent 3" w:uiPriority="65"/>
+    <w:lsdException w:name="Medium List 2 Accent 3" w:uiPriority="66"/>
+    <w:lsdException w:name="Medium Grid 1 Accent 3" w:uiPriority="67"/>
+    <w:lsdException w:name="Medium Grid 2 Accent 3" w:uiPriority="68"/>
+    <w:lsdException w:name="Medium Grid 3 Accent 3" w:uiPriority="69"/>
+    <w:lsdException w:name="Dark List Accent 3" w:uiPriority="70"/>
+    <w:lsdException w:name="Colorful Shading Accent 3" w:uiPriority="71"/>
+    <w:lsdException w:name="Colorful List Accent 3" w:uiPriority="72"/>
+    <w:lsdException w:name="Colorful Grid Accent 3" w:uiPriority="73"/>
+    <w:lsdException w:name="Light Shading Accent 4" w:uiPriority="60"/>
+    <w:lsdException w:name="Light List Accent 4" w:uiPriority="61"/>
+    <w:lsdException w:name="Light Grid Accent 4" w:uiPriority="62"/>
+    <w:lsdException w:name="Medium Shading 1 Accent 4" w:uiPriority="63"/>
+    <w:lsdException w:name="Medium Shading 2 Accent 4" w:uiPriority="64"/>
+    <w:lsdException w:name="Medium List 1 Accent 4" w:uiPriority="65"/>
+    <w:lsdException w:name="Medium List 2 Accent 4" w:uiPriority="66"/>
+    <w:lsdException w:name="Medium Grid 1 Accent 4" w:uiPriority="67"/>
+    <w:lsdException w:name="Medium Grid 2 Accent 4" w:uiPriority="68"/>
+    <w:lsdException w:name="Medium Grid 3 Accent 4" w:uiPriority="69"/>
+    <w:lsdException w:name="Dark List Accent 4" w:uiPriority="70"/>
+    <w:lsdException w:name="Colorful Shading Accent 4" w:uiPriority="71"/>
+    <w:lsdException w:name="Colorful List Accent 4" w:uiPriority="72"/>
+    <w:lsdException w:name="Colorful Grid Accent 4" w:uiPriority="73"/>
+    <w:lsdException w:name="Light Shading Accent 5" w:uiPriority="60"/>
+    <w:lsdException w:name="Light List Accent 5" w:uiPriority="61"/>
+    <w:lsdException w:name="Light Grid Accent 5" w:uiPriority="62"/>
+    <w:lsdException w:name="Medium Shading 1 Accent 5" w:uiPriority="63"/>
+    <w:lsdException w:name="Medium Shading 2 Accent 5" w:uiPriority="64"/>
+    <w:lsdException w:name="Medium List 1 Accent 5" w:uiPriority="65"/>
+    <w:lsdException w:name="Medium List 2 Accent 5" w:uiPriority="66"/>
+    <w:lsdException w:name="Medium Grid 1 Accent 5" w:uiPriority="67"/>
+    <w:lsdException w:name="Medium Grid 2 Accent 5" w:uiPriority="68"/>
+    <w:lsdException w:name="Medium Grid 3 Accent 5" w:uiPriority="69"/>
+    <w:lsdException w:name="Dark List Accent 5" w:uiPriority="70"/>
+    <w:lsdException w:name="Colorful Shading Accent 5" w:uiPriority="71"/>
+    <w:lsdException w:name="Colorful List Accent 5" w:uiPriority="72"/>
+    <w:lsdException w:name="Colorful Grid Accent 5" w:uiPriority="73"/>
+    <w:lsdException w:name="Light Shading Accent 6" w:uiPriority="60"/>
+    <w:lsdException w:name="Light List Accent 6" w:uiPriority="61"/>
+    <w:lsdException w:name="Light Grid Accent 6" w:uiPriority="62"/>
+    <w:lsdException w:name="Medium Shading 1 Accent 6" w:uiPriority="63"/>
+    <w:lsdException w:name="Medium Shading 2 Accent 6" w:uiPriority="64"/>
+    <w:lsdException w:name="Medium List 1 Accent 6" w:uiPriority="65"/>
+    <w:lsdException w:name="Medium List 2 Accent 6" w:uiPriority="66"/>
+    <w:lsdException w:name="Medium Grid 1 Accent 6" w:uiPriority="67"/>
+    <w:lsdException w:name="Medium Grid 2 Accent 6" w:uiPriority="68"/>
+    <w:lsdException w:name="Medium Grid 3 Accent 6" w:uiPriority="69"/>
+    <w:lsdException w:name="Dark List Accent 6" w:uiPriority="70"/>
+    <w:lsdException w:name="Colorful Shading Accent 6" w:uiPriority="71"/>
+    <w:lsdException w:name="Colorful List Accent 6" w:uiPriority="72"/>
+    <w:lsdException w:name="Colorful Grid Accent 6" w:uiPriority="73"/>
+    <w:lsdException w:name="Subtle Emphasis" w:uiPriority="19" w:qFormat="1"/>
+    <w:lsdException w:name="Intense Emphasis" w:uiPriority="21" w:qFormat="1"/>
+    <w:lsdException w:name="Subtle Reference" w:uiPriority="31" w:qFormat="1"/>
+    <w:lsdException w:name="Intense Reference" w:uiPriority="32" w:qFormat="1"/>
+    <w:lsdException w:name="Book Title" w:uiPriority="33" w:qFormat="1"/>
+    <w:lsdException w:name="Bibliography" w:semiHidden="1" w:uiPriority="37" w:unhideWhenUsed="1"/>
+    <w:lsdException w:name="TOC Heading" w:semiHidden="1" w:uiPriority="39" w:unhideWhenUsed="1" w:qFormat="1"/>
+    <w:lsdException w:name="Plain Table 1" w:uiPriority="41"/>
+    <w:lsdException w:name="Plain Table 2" w:uiPriority="42"/>
+    <w:lsdException w:name="Plain Table 3" w:uiPriority="43"/>
+    <w:lsdException w:name="Plain Table 4" w:uiPriority="44"/>
+    <w:lsdException w:name="Plain Table 5" w:uiPriority="45"/>
+    <w:lsdException w:name="Grid Table Light" w:uiPriority="40"/>
+    <w:lsdException w:name="Grid Table 1 Light" w:uiPriority="46"/>
+    <w:lsdException w:name="Grid Table 2" w:uiPriority="47"/>
+    <w:lsdException w:name="Grid Table 3" w:uiPriority="48"/>
+    <w:lsdException w:name="Grid Table 4" w:uiPriority="49"/>
+    <w:lsdException w:name="Grid Table 5 Dark" w:uiPriority="50"/>
+    <w:lsdException w:name="Grid Table 6 Colorful" w:uiPriority="51"/>
+    <w:lsdException w:name="Grid Table 7 Colorful" w:uiPriority="52"/>
+    <w:lsdException w:name="Grid Table 1 Light Accent 1" w:uiPriority="46"/>
+    <w:lsdException w:name="Grid Table 2 Accent 1" w:uiPriority="47"/>
+    <w:lsdException w:name="Grid Table 3 Accent 1" w:uiPriority="48"/>
+    <w:lsdException w:name="Grid Table 4 Accent 1" w:uiPriority="49"/>
+    <w:lsdException w:name="Grid Table 5 Dark Accent 1" w:uiPriority="50"/>
+    <w:lsdException w:name="Grid Table 6 Colorful Accent 1" w:uiPriority="51"/>
+    <w:lsdException w:name="Grid Table 7 Colorful Accent 1" w:uiPriority="52"/>
+    <w:lsdException w:name="Grid Table 1 Light Accent 2" w:uiPriority="46"/>
+    <w:lsdException w:name="Grid Table 2 Accent 2" w:uiPriority="47"/>
+    <w:lsdException w:name="Grid Table 3 Accent 2" w:uiPriority="48"/>
+    <w:lsdException w:name="Grid Table 4 Accent 2" w:uiPriority="49"/>
+    <w:lsdException w:name="Grid Table 5 Dark Accent 2" w:uiPriority="50"/>
+    <w:lsdException w:name="Grid Table 6 Colorful Accent 2" w:uiPriority="51"/>
+    <w:lsdException w:name="Grid Table 7 Colorful Accent 2" w:uiPriority="52"/>
+    <w:lsdException w:name="Grid Table 1 Light Accent 3" w:uiPriority="46"/>
+    <w:lsdException w:name="Grid Table 2 Accent 3" w:uiPriority="47"/>
+    <w:lsdException w:name="Grid Table 3 Accent 3" w:uiPriority="48"/>
+    <w:lsdException w:name="Grid Table 4 Accent 3" w:uiPriority="49"/>
+    <w:lsdException w:name="Grid Table 5 Dark Accent 3" w:uiPriority="50"/>
+    <w:lsdException w:name="Grid Table 6 Colorful Accent 3" w:uiPriority="51"/>
+    <w:lsdException w:name="Grid Table 7 Colorful Accent 3" w:uiPriority="52"/>
+    <w:lsdException w:name="Grid Table 1 Light Accent 4" w:uiPriority="46"/>
+    <w:lsdException w:name="Grid Table 2 Accent 4" w:uiPriority="47"/>
+    <w:lsdException w:name="Grid Table 3 Accent 4" w:uiPriority="48"/>
+    <w:lsdException w:name="Grid Table 4 Accent 4" w:uiPriority="49"/>
+    <w:lsdException w:name="Grid Table 5 Dark Accent 4" w:uiPriority="50"/>
+    <w:lsdException w:name="Grid Table 6 Colorful Accent 4" w:uiPriority="51"/>
+    <w:lsdException w:name="Grid Table 7 Colorful Accent 4" w:uiPriority="52"/>
+    <w:lsdException w:name="Grid Table 1 Light Accent 5" w:uiPriority="46"/>
+    <w:lsdException w:name="Grid Table 2 Accent 5" w:uiPriority="47"/>
+    <w:lsdException w:name="Grid Table 3 Accent 5" w:uiPriority="48"/>
+    <w:lsdException w:name="Grid Table 4 Accent 5" w:uiPriority="49"/>
+    <w:lsdException w:name="Grid Table 5 Dark Accent 5" w:uiPriority="50"/>
+    <w:lsdException w:name="Grid Table 6 Colorful Accent 5" w:uiPriority="51"/>
+    <w:lsdException w:name="Grid Table 7 Colorful Accent 5" w:uiPriority="52"/>
+    <w:lsdException w:name="Grid Table 1 Light Accent 6" w:uiPriority="46"/>
+    <w:lsdException w:name="Grid Table 2 Accent 6" w:uiPriority="47"/>
+    <w:lsdException w:name="Grid Table 3 Accent 6" w:uiPriority="48"/>
+    <w:lsdException w:name="Grid Table 4 Accent 6" w:uiPriority="49"/>
+    <w:lsdException w:name="Grid Table 5 Dark Accent 6" w:uiPriority="50"/>
+    <w:lsdException w:name="Grid Table 6 Colorful Accent 6" w:uiPriority="51"/>
+    <w:lsdException w:name="Grid Table 7 Colorful Accent 6" w:uiPriority="52"/>
+    <w:lsdException w:name="List Table 1 Light" w:uiPriority="46"/>
+    <w:lsdException w:name="List Table 2" w:uiPriority="47"/>
+    <w:lsdException w:name="List Table 3" w:uiPriority="48"/>
+    <w:lsdException w:name="List Table 4" w:uiPriority="49"/>
+    <w:lsdException w:name="List Table 5 Dark" w:uiPriority="50"/>
+    <w:lsdException w:name="List Table 6 Colorful" w:uiPriority="51"/>
+    <w:lsdException w:name="List Table 7 Colorful" w:uiPriority="52"/>
+    <w:lsdException w:name="List Table 1 Light Accent 1" w:uiPriority="46"/>
+    <w:lsdException w:name="List Table 2 Accent 1" w:uiPriority="47"/>
+    <w:lsdException w:name="List Table 3 Accent 1" w:uiPriority="48"/>
+    <w:lsdException w:name="List Table 4 Accent 1" w:uiPriority="49"/>
+    <w:lsdException w:name="List Table 5 Dark Accent 1" w:uiPriority="50"/>
+    <w:lsdException w:name="List Table 6 Colorful Accent 1" w:uiPriority="51"/>
+    <w:lsdException w:name="List Table 7 Colorful Accent 1" w:uiPriority="52"/>
+    <w:lsdException w:name="List Table 1 Light Accent 2" w:uiPriority="46"/>
+    <w:lsdException w:name="List Table 2 Accent 2" w:uiPriority="47"/>
+    <w:lsdException w:name="List Table 3 Accent 2" w:uiPriority="48"/>
+    <w:lsdException w:name="List Table 4 Accent 2" w:uiPriority="49"/>
+    <w:lsdException w:name="List Table 5 Dark Accent 2" w:uiPriority="50"/>
+    <w:lsdException w:name="List Table 6 Colorful Accent 2" w:uiPriority="51"/>
+    <w:lsdException w:name="List Table 7 Colorful Accent 2" w:uiPriority="52"/>
+    <w:lsdException w:name="List Table 1 Light Accent 3" w:uiPriority="46"/>
+    <w:lsdException w:name="List Table 2 Accent 3" w:uiPriority="47"/>
+    <w:lsdException w:name="List Table 3 Accent 3" w:uiPriority="48"/>
+    <w:lsdException w:name="List Table 4 Accent 3" w:uiPriority="49"/>
+    <w:lsdException w:name="List Table 5 Dark Accent 3" w:uiPriority="50"/>
+    <w:lsdException w:name="List Table 6 Colorful Accent 3" w:uiPriority="51"/>
+    <w:lsdException w:name="List Table 7 Colorful Accent 3" w:uiPriority="52"/>
+    <w:lsdException w:name="List Table 1 Light Accent 4" w:uiPriority="46"/>
+    <w:lsdException w:name="List Table 2 Accent 4" w:uiPriority="47"/>
+    <w:lsdException w:name="List Table 3 Accent 4" w:uiPriority="48"/>
+    <w:lsdException w:name="List Table 4 Accent 4" w:uiPriority="49"/>
+    <w:lsdException w:name="List Table 5 Dark Accent 4" w:uiPriority="50"/>
+    <w:lsdException w:name="List Table 6 Colorful Accent 4" w:uiPriority="51"/>
+    <w:lsdException w:name="List Table 7 Colorful Accent 4" w:uiPriority="52"/>
+    <w:lsdException w:name="List Table 1 Light Accent 5" w:uiPriority="46"/>
+    <w:lsdException w:name="List Table 2 Accent 5" w:uiPriority="47"/>
+    <w:lsdException w:name="List Table 3 Accent 5" w:uiPriority="48"/>
+    <w:lsdException w:name="List Table 4 Accent 5" w:uiPriority="49"/>
+    <w:lsdException w:name="List Table 5 Dark Accent 5" w:uiPriority="50"/>
+    <w:lsdException w:name="List Table 6 Colorful Accent 5" w:uiPriority="51"/>
+    <w:lsdException w:name="List Table 7 Colorful Accent 5" w:uiPriority="52"/>
+    <w:lsdException w:name="List Table 1 Light Accent 6" w:uiPriority="46"/>
+    <w:lsdException w:name="List Table 2 Accent 6" w:uiPriority="47"/>
+    <w:lsdException w:name="List Table 3 Accent 6" w:uiPriority="48"/>
+    <w:lsdException w:name="List Table 4 Accent 6" w:uiPriority="49"/>
+    <w:lsdException w:name="List Table 5 Dark Accent 6" w:uiPriority="50"/>
+    <w:lsdException w:name="List Table 6 Colorful Accent 6" w:uiPriority="51"/>
+    <w:lsdException w:name="List Table 7 Colorful Accent 6" w:uiPriority="52"/>
+  </w:latentStyles>
+  <w:style w:type="paragraph" w:default="1" w:styleId="Normal">
+    <w:name w:val="Normal"/>
+    <w:qFormat/>
+  </w:style>
+  <w:style w:type="paragraph" w:styleId="Titre1">
+    <w:name w:val="heading 1"/>
+    <w:basedOn w:val="Normal"/>
+    <w:next w:val="Normal"/>
+    <w:link w:val="Titre1Car"/>
+    <w:uiPriority w:val="9"/>
+    <w:qFormat/>
+    <w:rsid w:val="00FA1A2F"/>
+    <w:pPr>
+      <w:keepNext/>
+      <w:keepLines/>
+      <w:spacing w:before="240" w:after="0"/>
+      <w:outlineLvl w:val="0"/>
+    </w:pPr>
+    <w:rPr>
+      <w:rFonts w:asciiTheme="majorHAnsi" w:eastAsiaTheme="majorEastAsia" w:hAnsiTheme="majorHAnsi" w:cstheme="majorBidi"/>
+      <w:color w:val="2E74B5" w:themeColor="accent1" w:themeShade="BF"/>
+      <w:sz w:val="32"/>
+      <w:szCs w:val="32"/>
+    </w:rPr>
+  </w:style>
+  <w:style w:type="character" w:default="1" w:styleId="Policepardfaut">
+    <w:name w:val="Default Paragraph Font"/>
+    <w:uiPriority w:val="1"/>
+    <w:semiHidden/>
+    <w:unhideWhenUsed/>
+  </w:style>
+  <w:style w:type="table" w:default="1" w:styleId="TableauNormal">
+    <w:name w:val="Normal Table"/>
+    <w:uiPriority w:val="99"/>
+    <w:semiHidden/>
+    <w:unhideWhenUsed/>
+    <w:tblPr>
+      <w:tblInd w:w="0" w:type="dxa"/>
+      <w:tblCellMar>
+        <w:top w:w="0" w:type="dxa"/>
+        <w:left w:w="108" w:type="dxa"/>
+        <w:bottom w:w="0" w:type="dxa"/>
+        <w:right w:w="108" w:type="dxa"/>
+      </w:tblCellMar>
+    </w:tblPr>
+  </w:style>
+  <w:style w:type="numbering" w:default="1" w:styleId="Aucuneliste">
+    <w:name w:val="No List"/>
+    <w:uiPriority w:val="99"/>
+    <w:semiHidden/>
+    <w:unhideWhenUsed/>
+  </w:style>
+  <w:style w:type="paragraph" w:styleId="Sansinterligne">
+    <w:name w:val="No Spacing"/>
+    <w:link w:val="SansinterligneCar"/>
+    <w:uiPriority w:val="1"/>
+    <w:qFormat/>
+    <w:rsid w:val="00C143BE"/>
+    <w:pPr>
+      <w:spacing w:after="0" w:line="240" w:lineRule="auto"/>
+    </w:pPr>
+    <w:rPr>
+      <w:rFonts w:eastAsiaTheme="minorEastAsia"/>
+      <w:lang w:eastAsia="fr-FR"/>
+    </w:rPr>
+  </w:style>
+  <w:style w:type="character" w:customStyle="1" w:styleId="SansinterligneCar">
+    <w:name w:val="Sans interligne Car"/>
+    <w:basedOn w:val="Policepardfaut"/>
+    <w:link w:val="Sansinterligne"/>
+    <w:uiPriority w:val="1"/>
+    <w:rsid w:val="00C143BE"/>
+    <w:rPr>
+      <w:rFonts w:eastAsiaTheme="minorEastAsia"/>
+      <w:lang w:eastAsia="fr-FR"/>
+    </w:rPr>
+  </w:style>
+  <w:style w:type="character" w:customStyle="1" w:styleId="Titre1Car">
+    <w:name w:val="Titre 1 Car"/>
+    <w:basedOn w:val="Policepardfaut"/>
+    <w:link w:val="Titre1"/>
+    <w:uiPriority w:val="9"/>
+    <w:rsid w:val="00FA1A2F"/>
+    <w:rPr>
+      <w:rFonts w:asciiTheme="majorHAnsi" w:eastAsiaTheme="majorEastAsia" w:hAnsiTheme="majorHAnsi" w:cstheme="majorBidi"/>
+      <w:color w:val="2E74B5" w:themeColor="accent1" w:themeShade="BF"/>
+      <w:sz w:val="32"/>
+      <w:szCs w:val="32"/>
+    </w:rPr>
+  </w:style>
+  <w:style w:type="paragraph" w:styleId="En-ttedetabledesmatires">
+    <w:name w:val="TOC Heading"/>
+    <w:basedOn w:val="Titre1"/>
+    <w:next w:val="Normal"/>
+    <w:uiPriority w:val="39"/>
+    <w:unhideWhenUsed/>
+    <w:qFormat/>
+    <w:rsid w:val="00FA1A2F"/>
+    <w:pPr>
+      <w:outlineLvl w:val="9"/>
+    </w:pPr>
+    <w:rPr>
+      <w:lang w:eastAsia="fr-FR"/>
+    </w:rPr>
+  </w:style>
+  <w:style w:type="paragraph" w:styleId="TM1">
+    <w:name w:val="toc 1"/>
+    <w:basedOn w:val="Normal"/>
+    <w:next w:val="Normal"/>
+    <w:autoRedefine/>
+    <w:uiPriority w:val="39"/>
+    <w:unhideWhenUsed/>
+    <w:rsid w:val="00FA1A2F"/>
+    <w:pPr>
+      <w:spacing w:after="100"/>
+    </w:pPr>
+  </w:style>
+  <w:style w:type="character" w:styleId="Lienhypertexte">
+    <w:name w:val="Hyperlink"/>
+    <w:basedOn w:val="Policepardfaut"/>
+    <w:uiPriority w:val="99"/>
+    <w:unhideWhenUsed/>
+    <w:rsid w:val="00FA1A2F"/>
+    <w:rPr>
+      <w:color w:val="0563C1" w:themeColor="hyperlink"/>
+      <w:u w:val="single"/>
+    </w:rPr>
+  </w:style>
+  <w:style w:type="paragraph" w:styleId="En-tte">
+    <w:name w:val="header"/>
+    <w:basedOn w:val="Normal"/>
+    <w:link w:val="En-tteCar"/>
+    <w:uiPriority w:val="99"/>
+    <w:unhideWhenUsed/>
+    <w:rsid w:val="00FA1A2F"/>
+    <w:pPr>
+      <w:tabs>
+        <w:tab w:val="center" w:pos="4536"/>
+        <w:tab w:val="right" w:pos="9072"/>
+      </w:tabs>
+      <w:spacing w:after="0" w:line="240" w:lineRule="auto"/>
+    </w:pPr>
+  </w:style>
+  <w:style w:type="character" w:customStyle="1" w:styleId="En-tteCar">
+    <w:name w:val="En-tête Car"/>
+    <w:basedOn w:val="Policepardfaut"/>
+    <w:link w:val="En-tte"/>
+    <w:uiPriority w:val="99"/>
+    <w:rsid w:val="00FA1A2F"/>
+  </w:style>
+  <w:style w:type="paragraph" w:styleId="Pieddepage">
+    <w:name w:val="footer"/>
+    <w:basedOn w:val="Normal"/>
+    <w:link w:val="PieddepageCar"/>
+    <w:uiPriority w:val="99"/>
+    <w:unhideWhenUsed/>
+    <w:rsid w:val="00FA1A2F"/>
+    <w:pPr>
+      <w:tabs>
+        <w:tab w:val="center" w:pos="4536"/>
+        <w:tab w:val="right" w:pos="9072"/>
+      </w:tabs>
+      <w:spacing w:after="0" w:line="240" w:lineRule="auto"/>
+    </w:pPr>
+  </w:style>
+  <w:style w:type="character" w:customStyle="1" w:styleId="PieddepageCar">
+    <w:name w:val="Pied de page Car"/>
+    <w:basedOn w:val="Policepardfaut"/>
+    <w:link w:val="Pieddepage"/>
+    <w:uiPriority w:val="99"/>
+    <w:rsid w:val="00FA1A2F"/>
+  </w:style>
+</w:styles>
+</file>
+
+<file path=word/glossary/document.xml><?xml version="1.0" encoding="utf-8"?>
+<w:glossaryDocument xmlns:wpc="http://schemas.microsoft.com/office/word/2010/wordprocessingCanvas" xmlns:mc="http://schemas.openxmlformats.org/markup-compatibility/2006" xmlns:o="urn:schemas-microsoft-com:office:office" xmlns:r="http://schemas.openxmlformats.org/officeDocument/2006/relationships" xmlns:m="http://schemas.openxmlformats.org/officeDocument/2006/math" xmlns:v="urn:schemas-microsoft-com:vml" xmlns:wp14="http://schemas.microsoft.com/office/word/2010/wordprocessingDrawing" xmlns:wp="http://schemas.openxmlformats.org/drawingml/2006/wordprocessingDrawing" xmlns:w10="urn:schemas-microsoft-com:office:word" xmlns:w="http://schemas.openxmlformats.org/wordprocessingml/2006/main" xmlns:w14="http://schemas.microsoft.com/office/word/2010/wordml" xmlns:w15="http://schemas.microsoft.com/office/word/2012/wordml" xmlns:wpg="http://schemas.microsoft.com/office/word/2010/wordprocessingGroup" xmlns:wpi="http://schemas.microsoft.com/office/word/2010/wordprocessingInk" xmlns:wne="http://schemas.microsoft.com/office/word/2006/wordml" xmlns:wps="http://schemas.microsoft.com/office/word/2010/wordprocessingShape" mc:Ignorable="w14 w15 wp14">
+  <w:docParts>
+    <w:docPart>
+      <w:docPartPr>
+        <w:name w:val="45FEEEB7910540CD99BB29C16F50F2F4"/>
+        <w:category>
+          <w:name w:val="Général"/>
+          <w:gallery w:val="placeholder"/>
+        </w:category>
+        <w:types>
+          <w:type w:val="bbPlcHdr"/>
+        </w:types>
+        <w:behaviors>
+          <w:behavior w:val="content"/>
+        </w:behaviors>
+        <w:guid w:val="{ADA1895C-D570-4D99-AF4B-0E3171893E19}"/>
+      </w:docPartPr>
+      <w:docPartBody>
+        <w:p>
+          <w:pPr>
+            <w:pStyle w:val="45FEEEB7910540CD99BB29C16F50F2F4"/>
+          </w:pPr>
+          <w:r>
+            <w:rPr>
+              <w:caps/>
+              <w:color w:val="5B9BD5" w:themeColor="accent1"/>
+              <w:sz w:val="18"/>
+              <w:szCs w:val="18"/>
+            </w:rPr>
+            <w:t>[Titre du document]</w:t>
+          </w:r>
+        </w:p>
+      </w:docPartBody>
+    </w:docPart>
+    <w:docPart>
+      <w:docPartPr>
+        <w:name w:val="37D38D90803B4732A390FCAFE87FDE9C"/>
+        <w:category>
+          <w:name w:val="Général"/>
+          <w:gallery w:val="placeholder"/>
+        </w:category>
+        <w:types>
+          <w:type w:val="bbPlcHdr"/>
+        </w:types>
+        <w:behaviors>
+          <w:behavior w:val="content"/>
+        </w:behaviors>
+        <w:guid w:val="{317DF097-0CEE-4EF0-B530-03C1BD201591}"/>
+      </w:docPartPr>
+      <w:docPartBody>
+        <w:p>
+          <w:pPr>
+            <w:pStyle w:val="37D38D90803B4732A390FCAFE87FDE9C"/>
+          </w:pPr>
+          <w:r>
+            <w:rPr>
+              <w:caps/>
+              <w:color w:val="5B9BD5" w:themeColor="accent1"/>
+              <w:sz w:val="18"/>
+              <w:szCs w:val="18"/>
+            </w:rPr>
+            <w:t>[Nom de l’auteur]</w:t>
+          </w:r>
+        </w:p>
+      </w:docPartBody>
+    </w:docPart>
+  </w:docParts>
+</w:glossaryDocument>
+</file>
+
+<file path=word/glossary/fontTable.xml><?xml version="1.0" encoding="utf-8"?>
+<w:fonts xmlns:mc="http://schemas.openxmlformats.org/markup-compatibility/2006" xmlns:r="http://schemas.openxmlformats.org/officeDocument/2006/relationships" xmlns:w="http://schemas.openxmlformats.org/wordprocessingml/2006/main" xmlns:w14="http://schemas.microsoft.com/office/word/2010/wordml" xmlns:w15="http://schemas.microsoft.com/office/word/2012/wordml" mc:Ignorable="w14 w15">
+  <w:font w:name="Calibri">
+    <w:panose1 w:val="020F0502020204030204"/>
+    <w:charset w:val="00"/>
+    <w:family w:val="swiss"/>
+    <w:pitch w:val="variable"/>
+    <w:sig w:usb0="E00002FF" w:usb1="4000ACFF" w:usb2="00000001" w:usb3="00000000" w:csb0="0000019F" w:csb1="00000000"/>
+  </w:font>
+  <w:font w:name="Times New Roman">
+    <w:panose1 w:val="02020603050405020304"/>
+    <w:charset w:val="00"/>
+    <w:family w:val="roman"/>
+    <w:pitch w:val="variable"/>
+    <w:sig w:usb0="E0002AFF" w:usb1="C0007841" w:usb2="00000009" w:usb3="00000000" w:csb0="000001FF" w:csb1="00000000"/>
+  </w:font>
+  <w:font w:name="Calibri Light">
+    <w:panose1 w:val="020F0302020204030204"/>
+    <w:charset w:val="00"/>
+    <w:family w:val="swiss"/>
+    <w:pitch w:val="variable"/>
+    <w:sig w:usb0="A00002EF" w:usb1="4000207B" w:usb2="00000000" w:usb3="00000000" w:csb0="0000019F" w:csb1="00000000"/>
+  </w:font>
+</w:fonts>
+</file>
+
+<file path=word/glossary/settings.xml><?xml version="1.0" encoding="utf-8"?>
+<w:settings xmlns:mc="http://schemas.openxmlformats.org/markup-compatibility/2006" xmlns:o="urn:schemas-microsoft-com:office:office" xmlns:r="http://schemas.openxmlformats.org/officeDocument/2006/relationships" xmlns:m="http://schemas.openxmlformats.org/officeDocument/2006/math" xmlns:v="urn:schemas-microsoft-com:vml" xmlns:w10="urn:schemas-microsoft-com:office:word" xmlns:w="http://schemas.openxmlformats.org/wordprocessingml/2006/main" xmlns:w14="http://schemas.microsoft.com/office/word/2010/wordml" xmlns:w15="http://schemas.microsoft.com/office/word/2012/wordml" xmlns:sl="http://schemas.openxmlformats.org/schemaLibrary/2006/main" mc:Ignorable="w14 w15">
+  <w:view w:val="normal"/>
+  <w:defaultTabStop w:val="708"/>
+  <w:hyphenationZone w:val="425"/>
+  <w:characterSpacingControl w:val="doNotCompress"/>
+  <w:compat>
+    <w:useFELayout/>
+    <w:compatSetting w:name="compatibilityMode" w:uri="http://schemas.microsoft.com/office/word" w:val="15"/>
+    <w:compatSetting w:name="overrideTableStyleFontSizeAndJustification" w:uri="http://schemas.microsoft.com/office/word" w:val="1"/>
+    <w:compatSetting w:name="enableOpenTypeFeatures" w:uri="http://schemas.microsoft.com/office/word" w:val="1"/>
+    <w:compatSetting w:name="doNotFlipMirrorIndents" w:uri="http://schemas.microsoft.com/office/word" w:val="1"/>
+    <w:compatSetting w:name="differentiateMultirowTableHeaders" w:uri="http://schemas.microsoft.com/office/word" w:val="1"/>
+  </w:compat>
+  <w:rsids>
+    <w:rsidRoot w:val="004F6D3E"/>
+    <w:rsid w:val="004F6D3E"/>
+  </w:rsids>
+  <m:mathPr>
+    <m:mathFont m:val="Cambria Math"/>
+    <m:brkBin m:val="before"/>
+    <m:brkBinSub m:val="--"/>
+    <m:smallFrac m:val="0"/>
+    <m:dispDef/>
+    <m:lMargin m:val="0"/>
+    <m:rMargin m:val="0"/>
+    <m:defJc m:val="centerGroup"/>
+    <m:wrapIndent m:val="1440"/>
+    <m:intLim m:val="subSup"/>
+    <m:naryLim m:val="undOvr"/>
+  </m:mathPr>
+  <w:themeFontLang w:val="fr-FR"/>
+  <w:clrSchemeMapping w:bg1="light1" w:t1="dark1" w:bg2="light2" w:t2="dark2" w:accent1="accent1" w:accent2="accent2" w:accent3="accent3" w:accent4="accent4" w:accent5="accent5" w:accent6="accent6" w:hyperlink="hyperlink" w:followedHyperlink="followedHyperlink"/>
+  <w:decimalSymbol w:val=","/>
+  <w:listSeparator w:val=";"/>
+  <w15:chartTrackingRefBased/>
+</w:settings>
+</file>
+
+<file path=word/glossary/styles.xml><?xml version="1.0" encoding="utf-8"?>
+<w:styles xmlns:mc="http://schemas.openxmlformats.org/markup-compatibility/2006" xmlns:r="http://schemas.openxmlformats.org/officeDocument/2006/relationships" xmlns:w="http://schemas.openxmlformats.org/wordprocessingml/2006/main" xmlns:w14="http://schemas.microsoft.com/office/word/2010/wordml" xmlns:w15="http://schemas.microsoft.com/office/word/2012/wordml" mc:Ignorable="w14 w15">
+  <w:docDefaults>
+    <w:rPrDefault>
+      <w:rPr>
+        <w:rFonts w:asciiTheme="minorHAnsi" w:eastAsiaTheme="minorEastAsia" w:hAnsiTheme="minorHAnsi" w:cstheme="minorBidi"/>
+        <w:sz w:val="22"/>
+        <w:szCs w:val="22"/>
+        <w:lang w:val="fr-FR" w:eastAsia="fr-FR" w:bidi="ar-SA"/>
       </w:rPr>
     </w:rPrDefault>
     <w:pPrDefault>
@@ -4561,32 +6231,22 @@
     <w:semiHidden/>
     <w:unhideWhenUsed/>
   </w:style>
-  <w:style w:type="paragraph" w:styleId="Sansinterligne">
-    <w:name w:val="No Spacing"/>
-    <w:link w:val="SansinterligneCar"/>
-    <w:uiPriority w:val="1"/>
-    <w:qFormat/>
-    <w:rsid w:val="00C143BE"/>
-    <w:pPr>
-      <w:spacing w:after="0" w:line="240" w:lineRule="auto"/>
-    </w:pPr>
-    <w:rPr>
-      <w:rFonts w:eastAsiaTheme="minorEastAsia"/>
-      <w:lang w:eastAsia="fr-FR"/>
-    </w:rPr>
+  <w:style w:type="paragraph" w:customStyle="1" w:styleId="45FEEEB7910540CD99BB29C16F50F2F4">
+    <w:name w:val="45FEEEB7910540CD99BB29C16F50F2F4"/>
+    <w:rsid w:val="004F6D3E"/>
   </w:style>
-  <w:style w:type="character" w:customStyle="1" w:styleId="SansinterligneCar">
-    <w:name w:val="Sans interligne Car"/>
-    <w:basedOn w:val="Policepardfaut"/>
-    <w:link w:val="Sansinterligne"/>
-    <w:uiPriority w:val="1"/>
-    <w:rsid w:val="00C143BE"/>
-    <w:rPr>
-      <w:rFonts w:eastAsiaTheme="minorEastAsia"/>
-      <w:lang w:eastAsia="fr-FR"/>
-    </w:rPr>
+  <w:style w:type="paragraph" w:customStyle="1" w:styleId="37D38D90803B4732A390FCAFE87FDE9C">
+    <w:name w:val="37D38D90803B4732A390FCAFE87FDE9C"/>
+    <w:rsid w:val="004F6D3E"/>
   </w:style>
 </w:styles>
+</file>
+
+<file path=word/glossary/webSettings.xml><?xml version="1.0" encoding="utf-8"?>
+<w:webSettings xmlns:mc="http://schemas.openxmlformats.org/markup-compatibility/2006" xmlns:r="http://schemas.openxmlformats.org/officeDocument/2006/relationships" xmlns:w="http://schemas.openxmlformats.org/wordprocessingml/2006/main" xmlns:w14="http://schemas.microsoft.com/office/word/2010/wordml" xmlns:w15="http://schemas.microsoft.com/office/word/2012/wordml" mc:Ignorable="w14 w15">
+  <w:optimizeForBrowser/>
+  <w:allowPNG/>
+</w:webSettings>
 </file>
 
 <file path=word/theme/theme1.xml><?xml version="1.0" encoding="utf-8"?>
@@ -4861,10 +6521,22 @@
 </CoverPageProperties>
 </file>
 
+<file path=customXml/item2.xml><?xml version="1.0" encoding="utf-8"?>
+<b:Sources xmlns:b="http://schemas.openxmlformats.org/officeDocument/2006/bibliography" xmlns="http://schemas.openxmlformats.org/officeDocument/2006/bibliography" SelectedStyle="\APASixthEditionOfficeOnline.xsl" StyleName="APA" Version="6"/>
+</file>
+
 <file path=customXml/itemProps1.xml><?xml version="1.0" encoding="utf-8"?>
 <ds:datastoreItem xmlns:ds="http://schemas.openxmlformats.org/officeDocument/2006/customXml" ds:itemID="{55AF091B-3C7A-41E3-B477-F2FDAA23CFDA}">
   <ds:schemaRefs>
     <ds:schemaRef ds:uri="http://schemas.microsoft.com/office/2006/coverPageProps"/>
   </ds:schemaRefs>
 </ds:datastoreItem>
+</file>
+
+<file path=customXml/itemProps2.xml><?xml version="1.0" encoding="utf-8"?>
+<ds:datastoreItem xmlns:ds="http://schemas.openxmlformats.org/officeDocument/2006/customXml" ds:itemID="{EBBB6C34-D48B-42A6-B95D-74A2DB08365F}">
+  <ds:schemaRefs>
+    <ds:schemaRef ds:uri="http://schemas.openxmlformats.org/officeDocument/2006/bibliography"/>
+  </ds:schemaRefs>
+</ds:datastoreItem>
 </file>
</xml_diff>

<commit_message>
Commit avant le commencement !
</commit_message>
<xml_diff>
--- a/Documents/idées.docx
+++ b/Documents/idées.docx
@@ -4109,6 +4109,13 @@
     </w:sdt>
     <w:sdt>
       <w:sdtPr>
+        <w:rPr>
+          <w:rFonts w:asciiTheme="minorHAnsi" w:eastAsiaTheme="minorHAnsi" w:hAnsiTheme="minorHAnsi" w:cstheme="minorBidi"/>
+          <w:color w:val="auto"/>
+          <w:sz w:val="22"/>
+          <w:szCs w:val="22"/>
+          <w:lang w:eastAsia="en-US"/>
+        </w:rPr>
         <w:id w:val="-2047128433"/>
         <w:docPartObj>
           <w:docPartGallery w:val="Table of Contents"/>
@@ -4117,13 +4124,8 @@
       </w:sdtPr>
       <w:sdtEndPr>
         <w:rPr>
-          <w:rFonts w:asciiTheme="minorHAnsi" w:eastAsiaTheme="minorHAnsi" w:hAnsiTheme="minorHAnsi" w:cstheme="minorBidi"/>
           <w:b/>
           <w:bCs/>
-          <w:color w:val="auto"/>
-          <w:sz w:val="22"/>
-          <w:szCs w:val="22"/>
-          <w:lang w:eastAsia="en-US"/>
         </w:rPr>
       </w:sdtEndPr>
       <w:sdtContent>
@@ -4333,17 +4335,20 @@
         <w:t>e</w:t>
       </w:r>
       <w:r>
-        <w:t>c img « des mauvaises notes » deviens « des bonnes notes » quand on passe dessus.</w:t>
+        <w:t xml:space="preserve">c </w:t>
+      </w:r>
+      <w:proofErr w:type="spellStart"/>
+      <w:r>
+        <w:t>img</w:t>
+      </w:r>
+      <w:proofErr w:type="spellEnd"/>
+      <w:r>
+        <w:t xml:space="preserve"> « des mauvaises notes » deviens « des bonnes notes » quand on passe dessus.</w:t>
       </w:r>
     </w:p>
     <w:p>
       <w:r>
-        <w:t>-Accueil : galerie d’image</w:t>
-      </w:r>
-      <w:bookmarkStart w:id="1" w:name="_GoBack"/>
-      <w:bookmarkEnd w:id="1"/>
-      <w:r>
-        <w:t xml:space="preserve"> </w:t>
+        <w:t xml:space="preserve">-Accueil : galerie d’image </w:t>
       </w:r>
     </w:p>
     <w:p/>
@@ -4368,32 +4373,326 @@
     </w:p>
     <w:p>
       <w:r>
-        <w:t>-Accueil</w:t>
+        <w:t>-</w:t>
+      </w:r>
+      <w:r>
+        <w:rPr>
+          <w:b/>
+        </w:rPr>
+        <w:t>Accueil</w:t>
       </w:r>
     </w:p>
     <w:p>
-      <w:r>
-        <w:t>-Auteur (1 ou 2 ?)</w:t>
+      <w:pPr>
+        <w:rPr>
+          <w:i/>
+        </w:rPr>
+      </w:pPr>
+      <w:r>
+        <w:tab/>
+      </w:r>
+      <w:r>
+        <w:rPr>
+          <w:i/>
+        </w:rPr>
+        <w:t>Accueil (présentation site)</w:t>
       </w:r>
     </w:p>
     <w:p>
-      <w:r>
-        <w:t>-Formulaire</w:t>
+      <w:pPr>
+        <w:rPr>
+          <w:i/>
+        </w:rPr>
+      </w:pPr>
+      <w:r>
+        <w:tab/>
+      </w:r>
+      <w:r>
+        <w:rPr>
+          <w:i/>
+        </w:rPr>
+        <w:t>Galerie Photo</w:t>
       </w:r>
     </w:p>
     <w:p>
       <w:r>
-        <w:t>-Cours</w:t>
+        <w:t>-</w:t>
+      </w:r>
+      <w:r>
+        <w:rPr>
+          <w:b/>
+        </w:rPr>
+        <w:t>Auteur (1 ou 2 ?)</w:t>
       </w:r>
     </w:p>
     <w:p>
-      <w:r>
-        <w:t>-Projet tuteuré</w:t>
+      <w:pPr>
+        <w:rPr>
+          <w:i/>
+        </w:rPr>
+      </w:pPr>
+      <w:r>
+        <w:tab/>
+      </w:r>
+      <w:r>
+        <w:rPr>
+          <w:i/>
+        </w:rPr>
+        <w:t xml:space="preserve">Qui </w:t>
+      </w:r>
+      <w:proofErr w:type="gramStart"/>
+      <w:r>
+        <w:rPr>
+          <w:i/>
+        </w:rPr>
+        <w:t>sommes-</w:t>
+      </w:r>
+      <w:proofErr w:type="gramEnd"/>
+      <w:r>
+        <w:rPr>
+          <w:i/>
+        </w:rPr>
+        <w:t>nous ?</w:t>
       </w:r>
     </w:p>
     <w:p>
-      <w:r>
-        <w:t>-Iut en général (BDE…)</w:t>
+      <w:pPr>
+        <w:rPr>
+          <w:i/>
+        </w:rPr>
+      </w:pPr>
+      <w:r>
+        <w:tab/>
+      </w:r>
+      <w:r>
+        <w:rPr>
+          <w:i/>
+        </w:rPr>
+        <w:t>Etudes ?</w:t>
+      </w:r>
+    </w:p>
+    <w:p>
+      <w:pPr>
+        <w:rPr>
+          <w:i/>
+        </w:rPr>
+      </w:pPr>
+      <w:r>
+        <w:tab/>
+      </w:r>
+      <w:r>
+        <w:rPr>
+          <w:i/>
+        </w:rPr>
+        <w:t xml:space="preserve">Projet dans le futur ? </w:t>
+      </w:r>
+    </w:p>
+    <w:p>
+      <w:r>
+        <w:t>-</w:t>
+      </w:r>
+      <w:r>
+        <w:rPr>
+          <w:b/>
+        </w:rPr>
+        <w:t>Formulaire</w:t>
+      </w:r>
+    </w:p>
+    <w:p>
+      <w:r>
+        <w:t>-</w:t>
+      </w:r>
+      <w:r>
+        <w:rPr>
+          <w:b/>
+        </w:rPr>
+        <w:t>Cours</w:t>
+      </w:r>
+    </w:p>
+    <w:p>
+      <w:pPr>
+        <w:rPr>
+          <w:i/>
+        </w:rPr>
+      </w:pPr>
+      <w:r>
+        <w:tab/>
+      </w:r>
+      <w:r>
+        <w:rPr>
+          <w:i/>
+        </w:rPr>
+        <w:t>Présentations des modules</w:t>
+      </w:r>
+    </w:p>
+    <w:p>
+      <w:r>
+        <w:tab/>
+      </w:r>
+      <w:r>
+        <w:tab/>
+        <w:t>Info</w:t>
+      </w:r>
+      <w:bookmarkStart w:id="1" w:name="_GoBack"/>
+      <w:bookmarkEnd w:id="1"/>
+    </w:p>
+    <w:p>
+      <w:r>
+        <w:tab/>
+      </w:r>
+      <w:r>
+        <w:tab/>
+        <w:t>Générale</w:t>
+      </w:r>
+    </w:p>
+    <w:p>
+      <w:r>
+        <w:t>-</w:t>
+      </w:r>
+      <w:r>
+        <w:rPr>
+          <w:b/>
+        </w:rPr>
+        <w:t>Projet tuteuré</w:t>
+      </w:r>
+    </w:p>
+    <w:p>
+      <w:pPr>
+        <w:rPr>
+          <w:i/>
+        </w:rPr>
+      </w:pPr>
+      <w:r>
+        <w:tab/>
+      </w:r>
+      <w:proofErr w:type="spellStart"/>
+      <w:r>
+        <w:rPr>
+          <w:i/>
+        </w:rPr>
+        <w:t>Pétu</w:t>
+      </w:r>
+      <w:proofErr w:type="spellEnd"/>
+      <w:r>
+        <w:rPr>
+          <w:i/>
+        </w:rPr>
+        <w:t xml:space="preserve"> Alexis</w:t>
+      </w:r>
+    </w:p>
+    <w:p>
+      <w:pPr>
+        <w:rPr>
+          <w:i/>
+        </w:rPr>
+      </w:pPr>
+      <w:r>
+        <w:rPr>
+          <w:i/>
+        </w:rPr>
+        <w:tab/>
+      </w:r>
+      <w:proofErr w:type="spellStart"/>
+      <w:r>
+        <w:rPr>
+          <w:i/>
+        </w:rPr>
+        <w:t>Pétu</w:t>
+      </w:r>
+      <w:proofErr w:type="spellEnd"/>
+      <w:r>
+        <w:rPr>
+          <w:i/>
+        </w:rPr>
+        <w:t xml:space="preserve"> Jérémy (lien vers le site du projet)</w:t>
+      </w:r>
+    </w:p>
+    <w:p>
+      <w:r>
+        <w:t>-</w:t>
+      </w:r>
+      <w:r>
+        <w:rPr>
+          <w:b/>
+        </w:rPr>
+        <w:t>Iut en général (BDE…)</w:t>
+      </w:r>
+    </w:p>
+    <w:p>
+      <w:pPr>
+        <w:rPr>
+          <w:i/>
+        </w:rPr>
+      </w:pPr>
+      <w:r>
+        <w:tab/>
+      </w:r>
+      <w:r>
+        <w:rPr>
+          <w:i/>
+        </w:rPr>
+        <w:t xml:space="preserve">Notre </w:t>
+      </w:r>
+      <w:proofErr w:type="gramStart"/>
+      <w:r>
+        <w:rPr>
+          <w:i/>
+        </w:rPr>
+        <w:t>IUT(</w:t>
+      </w:r>
+      <w:proofErr w:type="gramEnd"/>
+      <w:r>
+        <w:rPr>
+          <w:i/>
+        </w:rPr>
+        <w:t>lien vers le site)</w:t>
+      </w:r>
+    </w:p>
+    <w:p>
+      <w:pPr>
+        <w:ind w:firstLine="708"/>
+        <w:rPr>
+          <w:i/>
+        </w:rPr>
+      </w:pPr>
+      <w:r>
+        <w:rPr>
+          <w:i/>
+        </w:rPr>
+        <w:t>BDE</w:t>
+      </w:r>
+    </w:p>
+    <w:p>
+      <w:pPr>
+        <w:ind w:firstLine="708"/>
+        <w:rPr>
+          <w:i/>
+        </w:rPr>
+      </w:pPr>
+      <w:r>
+        <w:rPr>
+          <w:i/>
+        </w:rPr>
+        <w:t>R’U’</w:t>
+      </w:r>
+    </w:p>
+    <w:p>
+      <w:pPr>
+        <w:ind w:firstLine="708"/>
+        <w:rPr>
+          <w:i/>
+        </w:rPr>
+      </w:pPr>
+      <w:r>
+        <w:rPr>
+          <w:i/>
+        </w:rPr>
+        <w:t>B.U.</w:t>
+      </w:r>
+    </w:p>
+    <w:p>
+      <w:r>
+        <w:tab/>
       </w:r>
     </w:p>
     <w:p>
@@ -4446,13 +4745,7 @@
         <w:t xml:space="preserve"> </w:t>
       </w:r>
       <w:r>
-        <w:t>« </w:t>
-      </w:r>
-      <w:r>
-        <w:t>Site factice pour le module M1105-1 Web</w:t>
-      </w:r>
-      <w:r>
-        <w:t> »</w:t>
+        <w:t>« Site factice pour le module M1105-1 Web »</w:t>
       </w:r>
       <w:r>
         <w:t xml:space="preserve"> </w:t>
@@ -4553,6 +4846,7 @@
               <w:dataBinding w:prefixMappings="xmlns:ns0='http://purl.org/dc/elements/1.1/' xmlns:ns1='http://schemas.openxmlformats.org/package/2006/metadata/core-properties' " w:xpath="/ns1:coreProperties[1]/ns0:title[1]" w:storeItemID="{6C3C8BC8-F283-45AE-878A-BAB7291924A1}"/>
               <w:text/>
             </w:sdtPr>
+            <w:sdtEndPr/>
             <w:sdtContent>
               <w:r>
                 <w:rPr>
@@ -4604,6 +4898,7 @@
             <w:dataBinding w:prefixMappings="xmlns:ns0='http://purl.org/dc/elements/1.1/' xmlns:ns1='http://schemas.openxmlformats.org/package/2006/metadata/core-properties' " w:xpath="/ns1:coreProperties[1]/ns0:creator[1]" w:storeItemID="{6C3C8BC8-F283-45AE-878A-BAB7291924A1}"/>
             <w:text/>
           </w:sdtPr>
+          <w:sdtEndPr/>
           <w:sdtContent>
             <w:p>
               <w:pPr>
@@ -4677,6 +4972,7 @@
         <w:color w:val="808080" w:themeColor="background1" w:themeShade="80"/>
         <w:sz w:val="20"/>
         <w:szCs w:val="20"/>
+        <w:lang w:eastAsia="fr-FR"/>
       </w:rPr>
       <mc:AlternateContent>
         <mc:Choice Requires="wpg">
@@ -5024,7 +5320,7 @@
         </mc:Choice>
         <mc:Fallback>
           <w:pict>
-            <v:group id="Groupe 158" o:spid="_x0000_s1057" style="position:absolute;margin-left:0;margin-top:0;width:133.9pt;height:80.65pt;z-index:251659264;mso-top-percent:23;mso-position-horizontal:left;mso-position-horizontal-relative:page;mso-position-vertical-relative:page;mso-top-percent:23;mso-width-relative:margin;mso-height-relative:margin" coordsize="17007,10241" o:gfxdata="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">
+            <v:group id="Groupe 158" o:spid="_x0000_s1057" style="position:absolute;margin-left:0;margin-top:0;width:133.9pt;height:80.65pt;z-index:251659264;mso-top-percent:23;mso-position-horizontal:left;mso-position-horizontal-relative:page;mso-position-vertical-relative:page;mso-top-percent:23;mso-width-relative:margin;mso-height-relative:margin" coordsize="17007,10241" o:gfxdata="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">
               <v:group id="Groupe 159" o:spid="_x0000_s1058" style="position:absolute;width:17007;height:10241" coordsize="17007,10241" o:gfxdata="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">
                 <v:rect id="Rectangle 160" o:spid="_x0000_s1059" style="position:absolute;width:17007;height:10241;visibility:visible;mso-wrap-style:square;v-text-anchor:middle" o:gfxdata="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" fillcolor="white [3212]" stroked="f" strokeweight="1pt">
                   <v:fill opacity="0"/>
@@ -5788,6 +6084,7 @@
   <w:rsids>
     <w:rsidRoot w:val="004F6D3E"/>
     <w:rsid w:val="004F6D3E"/>
+    <w:rsid w:val="00B568F7"/>
   </w:rsids>
   <m:mathPr>
     <m:mathFont m:val="Cambria Math"/>
@@ -6534,7 +6831,7 @@
 </file>
 
 <file path=customXml/itemProps2.xml><?xml version="1.0" encoding="utf-8"?>
-<ds:datastoreItem xmlns:ds="http://schemas.openxmlformats.org/officeDocument/2006/customXml" ds:itemID="{EBBB6C34-D48B-42A6-B95D-74A2DB08365F}">
+<ds:datastoreItem xmlns:ds="http://schemas.openxmlformats.org/officeDocument/2006/customXml" ds:itemID="{662BDE93-E4AD-4911-A9B1-071EB571F7D9}">
   <ds:schemaRefs>
     <ds:schemaRef ds:uri="http://schemas.openxmlformats.org/officeDocument/2006/bibliography"/>
   </ds:schemaRefs>

</xml_diff>

<commit_message>
Début du HTML !
</commit_message>
<xml_diff>
--- a/Documents/idées.docx
+++ b/Documents/idées.docx
@@ -4144,7 +4144,9 @@
               <w:tab w:val="right" w:leader="dot" w:pos="9062"/>
             </w:tabs>
             <w:rPr>
+              <w:rFonts w:eastAsiaTheme="minorEastAsia"/>
               <w:noProof/>
+              <w:lang w:eastAsia="fr-FR"/>
             </w:rPr>
           </w:pPr>
           <w:r>
@@ -4156,13 +4158,13 @@
           <w:r>
             <w:fldChar w:fldCharType="separate"/>
           </w:r>
-          <w:hyperlink w:anchor="_Toc436062079" w:history="1">
+          <w:hyperlink w:anchor="_Toc436064421" w:history="1">
             <w:r>
               <w:rPr>
                 <w:rStyle w:val="Lienhypertexte"/>
                 <w:noProof/>
               </w:rPr>
-              <w:t>Idée :</w:t>
+              <w:t>Attention !!!</w:t>
             </w:r>
             <w:r>
               <w:rPr>
@@ -4183,7 +4185,7 @@
                 <w:noProof/>
                 <w:webHidden/>
               </w:rPr>
-              <w:instrText xml:space="preserve"> PAGEREF _Toc436062079 \h </w:instrText>
+              <w:instrText xml:space="preserve"> PAGEREF _Toc436064421 \h </w:instrText>
             </w:r>
             <w:r>
               <w:rPr>
@@ -4221,16 +4223,18 @@
               <w:tab w:val="right" w:leader="dot" w:pos="9062"/>
             </w:tabs>
             <w:rPr>
+              <w:rFonts w:eastAsiaTheme="minorEastAsia"/>
               <w:noProof/>
+              <w:lang w:eastAsia="fr-FR"/>
             </w:rPr>
           </w:pPr>
-          <w:hyperlink w:anchor="_Toc436062080" w:history="1">
+          <w:hyperlink w:anchor="_Toc436064422" w:history="1">
             <w:r>
               <w:rPr>
                 <w:rStyle w:val="Lienhypertexte"/>
                 <w:noProof/>
               </w:rPr>
-              <w:t>Chatre Graphique :</w:t>
+              <w:t>Idée :</w:t>
             </w:r>
             <w:r>
               <w:rPr>
@@ -4251,7 +4255,7 @@
                 <w:noProof/>
                 <w:webHidden/>
               </w:rPr>
-              <w:instrText xml:space="preserve"> PAGEREF _Toc436062080 \h </w:instrText>
+              <w:instrText xml:space="preserve"> PAGEREF _Toc436064422 \h </w:instrText>
             </w:r>
             <w:r>
               <w:rPr>
@@ -4283,6 +4287,146 @@
           </w:hyperlink>
         </w:p>
         <w:p>
+          <w:pPr>
+            <w:pStyle w:val="TM1"/>
+            <w:tabs>
+              <w:tab w:val="right" w:leader="dot" w:pos="9062"/>
+            </w:tabs>
+            <w:rPr>
+              <w:rFonts w:eastAsiaTheme="minorEastAsia"/>
+              <w:noProof/>
+              <w:lang w:eastAsia="fr-FR"/>
+            </w:rPr>
+          </w:pPr>
+          <w:hyperlink w:anchor="_Toc436064423" w:history="1">
+            <w:r>
+              <w:rPr>
+                <w:rStyle w:val="Lienhypertexte"/>
+                <w:noProof/>
+              </w:rPr>
+              <w:t>Page :</w:t>
+            </w:r>
+            <w:r>
+              <w:rPr>
+                <w:noProof/>
+                <w:webHidden/>
+              </w:rPr>
+              <w:tab/>
+            </w:r>
+            <w:r>
+              <w:rPr>
+                <w:noProof/>
+                <w:webHidden/>
+              </w:rPr>
+              <w:fldChar w:fldCharType="begin"/>
+            </w:r>
+            <w:r>
+              <w:rPr>
+                <w:noProof/>
+                <w:webHidden/>
+              </w:rPr>
+              <w:instrText xml:space="preserve"> PAGEREF _Toc436064423 \h </w:instrText>
+            </w:r>
+            <w:r>
+              <w:rPr>
+                <w:noProof/>
+                <w:webHidden/>
+              </w:rPr>
+            </w:r>
+            <w:r>
+              <w:rPr>
+                <w:noProof/>
+                <w:webHidden/>
+              </w:rPr>
+              <w:fldChar w:fldCharType="separate"/>
+            </w:r>
+            <w:r>
+              <w:rPr>
+                <w:noProof/>
+                <w:webHidden/>
+              </w:rPr>
+              <w:t>5</w:t>
+            </w:r>
+            <w:r>
+              <w:rPr>
+                <w:noProof/>
+                <w:webHidden/>
+              </w:rPr>
+              <w:fldChar w:fldCharType="end"/>
+            </w:r>
+          </w:hyperlink>
+        </w:p>
+        <w:p>
+          <w:pPr>
+            <w:pStyle w:val="TM1"/>
+            <w:tabs>
+              <w:tab w:val="right" w:leader="dot" w:pos="9062"/>
+            </w:tabs>
+            <w:rPr>
+              <w:rFonts w:eastAsiaTheme="minorEastAsia"/>
+              <w:noProof/>
+              <w:lang w:eastAsia="fr-FR"/>
+            </w:rPr>
+          </w:pPr>
+          <w:hyperlink w:anchor="_Toc436064424" w:history="1">
+            <w:r>
+              <w:rPr>
+                <w:rStyle w:val="Lienhypertexte"/>
+                <w:noProof/>
+              </w:rPr>
+              <w:t>Chatre Graphique :</w:t>
+            </w:r>
+            <w:r>
+              <w:rPr>
+                <w:noProof/>
+                <w:webHidden/>
+              </w:rPr>
+              <w:tab/>
+            </w:r>
+            <w:r>
+              <w:rPr>
+                <w:noProof/>
+                <w:webHidden/>
+              </w:rPr>
+              <w:fldChar w:fldCharType="begin"/>
+            </w:r>
+            <w:r>
+              <w:rPr>
+                <w:noProof/>
+                <w:webHidden/>
+              </w:rPr>
+              <w:instrText xml:space="preserve"> PAGEREF _Toc436064424 \h </w:instrText>
+            </w:r>
+            <w:r>
+              <w:rPr>
+                <w:noProof/>
+                <w:webHidden/>
+              </w:rPr>
+            </w:r>
+            <w:r>
+              <w:rPr>
+                <w:noProof/>
+                <w:webHidden/>
+              </w:rPr>
+              <w:fldChar w:fldCharType="separate"/>
+            </w:r>
+            <w:r>
+              <w:rPr>
+                <w:noProof/>
+                <w:webHidden/>
+              </w:rPr>
+              <w:t>6</w:t>
+            </w:r>
+            <w:r>
+              <w:rPr>
+                <w:noProof/>
+                <w:webHidden/>
+              </w:rPr>
+              <w:fldChar w:fldCharType="end"/>
+            </w:r>
+          </w:hyperlink>
+        </w:p>
+        <w:p>
           <w:r>
             <w:rPr>
               <w:b/>
@@ -4303,11 +4447,12 @@
       <w:pPr>
         <w:pStyle w:val="Titre1"/>
       </w:pPr>
-      <w:bookmarkStart w:id="0" w:name="_Toc436062079"/>
+      <w:bookmarkStart w:id="0" w:name="_Toc436064421"/>
       <w:r>
         <w:lastRenderedPageBreak/>
         <w:t>Attention !!!</w:t>
       </w:r>
+      <w:bookmarkEnd w:id="0"/>
     </w:p>
     <w:p>
       <w:r>
@@ -4321,11 +4466,12 @@
       <w:pPr>
         <w:pStyle w:val="Titre1"/>
       </w:pPr>
+      <w:bookmarkStart w:id="1" w:name="_Toc436064422"/>
       <w:r>
         <w:lastRenderedPageBreak/>
         <w:t>Idée :</w:t>
       </w:r>
-      <w:bookmarkEnd w:id="0"/>
+      <w:bookmarkEnd w:id="1"/>
     </w:p>
     <w:p>
       <w:r>
@@ -4366,10 +4512,12 @@
       <w:pPr>
         <w:pStyle w:val="Titre1"/>
       </w:pPr>
+      <w:bookmarkStart w:id="2" w:name="_Toc436064423"/>
       <w:r>
         <w:lastRenderedPageBreak/>
         <w:t>Page :</w:t>
       </w:r>
+      <w:bookmarkEnd w:id="2"/>
     </w:p>
     <w:p>
       <w:r>
@@ -4533,8 +4681,6 @@
         <w:tab/>
         <w:t>Info</w:t>
       </w:r>
-      <w:bookmarkStart w:id="1" w:name="_GoBack"/>
-      <w:bookmarkEnd w:id="1"/>
     </w:p>
     <w:p>
       <w:r>
@@ -4705,11 +4851,11 @@
       <w:pPr>
         <w:pStyle w:val="Titre1"/>
       </w:pPr>
-      <w:bookmarkStart w:id="2" w:name="_Toc436062080"/>
+      <w:bookmarkStart w:id="3" w:name="_Toc436064424"/>
       <w:r>
         <w:t>Chatre Graphique :</w:t>
       </w:r>
-      <w:bookmarkEnd w:id="2"/>
+      <w:bookmarkEnd w:id="3"/>
     </w:p>
     <w:p>
       <w:r>
@@ -4745,7 +4891,15 @@
         <w:t xml:space="preserve"> </w:t>
       </w:r>
       <w:r>
-        <w:t>« Site factice pour le module M1105-1 Web »</w:t>
+        <w:t>« </w:t>
+      </w:r>
+      <w:bookmarkStart w:id="4" w:name="_GoBack"/>
+      <w:r>
+        <w:t>Site factice pour le module M1105-1 Web </w:t>
+      </w:r>
+      <w:bookmarkEnd w:id="4"/>
+      <w:r>
+        <w:t>»</w:t>
       </w:r>
       <w:r>
         <w:t xml:space="preserve"> </w:t>
@@ -6831,7 +6985,7 @@
 </file>
 
 <file path=customXml/itemProps2.xml><?xml version="1.0" encoding="utf-8"?>
-<ds:datastoreItem xmlns:ds="http://schemas.openxmlformats.org/officeDocument/2006/customXml" ds:itemID="{662BDE93-E4AD-4911-A9B1-071EB571F7D9}">
+<ds:datastoreItem xmlns:ds="http://schemas.openxmlformats.org/officeDocument/2006/customXml" ds:itemID="{336E2944-956F-4671-9138-0263CA99BDD5}">
   <ds:schemaRefs>
     <ds:schemaRef ds:uri="http://schemas.openxmlformats.org/officeDocument/2006/bibliography"/>
   </ds:schemaRefs>

</xml_diff>

<commit_message>
modif css, création pages html
</commit_message>
<xml_diff>
--- a/Documents/idées.docx
+++ b/Documents/idées.docx
@@ -5376,11 +5376,27 @@
       </w:r>
     </w:p>
     <w:p>
+      <w:r>
+        <w:tab/>
+      </w:r>
+      <w:r>
+        <w:tab/>
+        <w:t>&lt;li&gt;&lt;a href="https://github.com/ALEXIS-GARCIA"&gt;Github Alexis&lt;/a&gt;&lt;/li&gt;</w:t>
+      </w:r>
+    </w:p>
+    <w:p>
       <w:pPr>
         <w:rPr>
           <w:lang w:val="en-US"/>
         </w:rPr>
       </w:pPr>
+      <w:r>
+        <w:tab/>
+      </w:r>
+      <w:r>
+        <w:tab/>
+        <w:t>&lt;li&gt;&lt;a href="https://github.com/Jeremy-Duval"&gt;Github Jérémy&lt;/a&gt;&lt;/li&gt;</w:t>
+      </w:r>
       <w:bookmarkStart w:id="5" w:name="_GoBack"/>
       <w:bookmarkEnd w:id="5"/>
       <w:r>
@@ -6013,7 +6029,7 @@
                                 <w:sz w:val="24"/>
                                 <w:szCs w:val="24"/>
                               </w:rPr>
-                              <w:t>7</w:t>
+                              <w:t>8</w:t>
                             </w:r>
                             <w:r>
                               <w:rPr>
@@ -6108,7 +6124,7 @@
                           <w:sz w:val="24"/>
                           <w:szCs w:val="24"/>
                         </w:rPr>
-                        <w:t>7</w:t>
+                        <w:t>8</w:t>
                       </w:r>
                       <w:r>
                         <w:rPr>
@@ -6782,7 +6798,7 @@
     <w:charset w:val="00"/>
     <w:family w:val="roman"/>
     <w:pitch w:val="variable"/>
-    <w:sig w:usb0="E0002AFF" w:usb1="C0007841" w:usb2="00000009" w:usb3="00000000" w:csb0="000001FF" w:csb1="00000000"/>
+    <w:sig w:usb0="E0002EFF" w:usb1="C0007843" w:usb2="00000009" w:usb3="00000000" w:csb0="000001FF" w:csb1="00000000"/>
   </w:font>
   <w:font w:name="Calibri Light">
     <w:panose1 w:val="020F0302020204030204"/>
@@ -6811,6 +6827,7 @@
   <w:rsids>
     <w:rsidRoot w:val="004F6D3E"/>
     <w:rsid w:val="004F6D3E"/>
+    <w:rsid w:val="007A30BB"/>
     <w:rsid w:val="00B568F7"/>
   </w:rsids>
   <m:mathPr>
@@ -7558,7 +7575,7 @@
 </file>
 
 <file path=customXml/itemProps2.xml><?xml version="1.0" encoding="utf-8"?>
-<ds:datastoreItem xmlns:ds="http://schemas.openxmlformats.org/officeDocument/2006/customXml" ds:itemID="{E40003FE-B10C-47A7-A1AE-653A693664E2}">
+<ds:datastoreItem xmlns:ds="http://schemas.openxmlformats.org/officeDocument/2006/customXml" ds:itemID="{320ABBFC-D395-4E65-9580-24558BB18832}">
   <ds:schemaRefs>
     <ds:schemaRef ds:uri="http://schemas.openxmlformats.org/officeDocument/2006/bibliography"/>
   </ds:schemaRefs>

</xml_diff>